<commit_message>
did a little writing, fixed a code error, going to work on gfx tomorrow and rest of the week.
</commit_message>
<xml_diff>
--- a/Dissertation Proposal/Restructure process/Dissertation Proposal Section Drafts/Study 2 Methods Draft.docx
+++ b/Dissertation Proposal/Restructure process/Dissertation Proposal Section Drafts/Study 2 Methods Draft.docx
@@ -771,47 +771,57 @@
           <w14:ligatures w14:val="none"/>
         </w:rPr>
         <w:lastRenderedPageBreak/>
-        <w:t xml:space="preserve">concepts such as ‘obligation’ or ‘responsibility’, and explicitly emphasizing moral costs and benefits. </w:t>
-      </w:r>
-      <w:r>
-        <w:rPr>
-          <w:rFonts w:ascii="Calibri" w:eastAsia="Calibri" w:hAnsi="Calibri" w:cs="Times New Roman"/>
-          <w:kern w:val="0"/>
-          <w:sz w:val="24"/>
-          <w:szCs w:val="24"/>
-          <w14:ligatures w14:val="none"/>
-        </w:rPr>
-        <w:t xml:space="preserve">Participants in the ‘moral </w:t>
-      </w:r>
-      <w:r>
-        <w:rPr>
-          <w:rFonts w:ascii="Calibri" w:eastAsia="Calibri" w:hAnsi="Calibri" w:cs="Times New Roman"/>
-          <w:kern w:val="0"/>
-          <w:sz w:val="24"/>
-          <w:szCs w:val="24"/>
-          <w14:ligatures w14:val="none"/>
-        </w:rPr>
-        <w:t>piggybacking</w:t>
-      </w:r>
-      <w:r>
-        <w:rPr>
-          <w:rFonts w:ascii="Calibri" w:eastAsia="Calibri" w:hAnsi="Calibri" w:cs="Times New Roman"/>
-          <w:kern w:val="0"/>
-          <w:sz w:val="24"/>
-          <w:szCs w:val="24"/>
-          <w14:ligatures w14:val="none"/>
-        </w:rPr>
-        <w:t xml:space="preserve">’ condition were given essays that </w:t>
-      </w:r>
-      <w:r>
-        <w:rPr>
-          <w:rFonts w:ascii="Calibri" w:eastAsia="Calibri" w:hAnsi="Calibri" w:cs="Times New Roman"/>
-          <w:kern w:val="0"/>
-          <w:sz w:val="24"/>
-          <w:szCs w:val="24"/>
-          <w14:ligatures w14:val="none"/>
-        </w:rPr>
-        <w:t>directly linked the highly polarized topic to another commonly understood moral concept, such as ‘freedom of speech’, ‘justice for all’, or the ‘inherent value of human life’.</w:t>
+        <w:t>concepts such as ‘obligation’ or ‘responsibility’, and explicitly emphasizing moral costs and benefits. Participants in the ‘moral piggybacking’ condition were given essays that directly linked the highly polarized topic to another commonly understood moral concept, such as ‘freedom of speech’, ‘justice for all’, or the ‘inherent value of human life’.</w:t>
+      </w:r>
+      <w:r>
+        <w:rPr>
+          <w:rFonts w:ascii="Calibri" w:eastAsia="Calibri" w:hAnsi="Calibri" w:cs="Times New Roman"/>
+          <w:kern w:val="0"/>
+          <w:sz w:val="24"/>
+          <w:szCs w:val="24"/>
+          <w14:ligatures w14:val="none"/>
+        </w:rPr>
+        <w:t xml:space="preserve"> Participants in the ‘pragmatic’ condition were given essays that directly highlighted the personal economic and rational benefits, such as reduced taxes, increased income, or increased health. Participants in the ‘hedonic’ condition were given essays that emphasized personal enjoyment or pleasure based benefits such as ‘improved mood and health’ or ‘visiting </w:t>
+      </w:r>
+      <w:r>
+        <w:rPr>
+          <w:rFonts w:ascii="Calibri" w:eastAsia="Calibri" w:hAnsi="Calibri" w:cs="Times New Roman"/>
+          <w:kern w:val="0"/>
+          <w:sz w:val="24"/>
+          <w:szCs w:val="24"/>
+          <w14:ligatures w14:val="none"/>
+        </w:rPr>
+        <w:t>a beautiful beach</w:t>
+      </w:r>
+      <w:r>
+        <w:rPr>
+          <w:rFonts w:ascii="Calibri" w:eastAsia="Calibri" w:hAnsi="Calibri" w:cs="Times New Roman"/>
+          <w:kern w:val="0"/>
+          <w:sz w:val="24"/>
+          <w:szCs w:val="24"/>
+          <w14:ligatures w14:val="none"/>
+        </w:rPr>
+        <w:t>’.</w:t>
+      </w:r>
+      <w:r>
+        <w:rPr>
+          <w:rFonts w:ascii="Calibri" w:eastAsia="Calibri" w:hAnsi="Calibri" w:cs="Times New Roman"/>
+          <w:kern w:val="0"/>
+          <w:sz w:val="24"/>
+          <w:szCs w:val="24"/>
+          <w14:ligatures w14:val="none"/>
+        </w:rPr>
+        <w:t xml:space="preserve"> Finally, participants in the control condition were not presented with any essays, and only gave answers to the outcome measures.</w:t>
+      </w:r>
+      <w:r>
+        <w:rPr>
+          <w:rFonts w:ascii="Calibri" w:eastAsia="Calibri" w:hAnsi="Calibri" w:cs="Times New Roman"/>
+          <w:kern w:val="0"/>
+          <w:sz w:val="24"/>
+          <w:szCs w:val="24"/>
+          <w14:ligatures w14:val="none"/>
+        </w:rPr>
+        <w:t xml:space="preserve"> All essays were</w:t>
       </w:r>
       <w:r>
         <w:rPr>
@@ -831,129 +841,27 @@
           <w:szCs w:val="24"/>
           <w14:ligatures w14:val="none"/>
         </w:rPr>
-        <w:t>Participants in the ‘</w:t>
-      </w:r>
-      <w:r>
-        <w:rPr>
-          <w:rFonts w:ascii="Calibri" w:eastAsia="Calibri" w:hAnsi="Calibri" w:cs="Times New Roman"/>
-          <w:kern w:val="0"/>
-          <w:sz w:val="24"/>
-          <w:szCs w:val="24"/>
-          <w14:ligatures w14:val="none"/>
-        </w:rPr>
-        <w:t>pragmatic’</w:t>
-      </w:r>
-      <w:r>
-        <w:rPr>
-          <w:rFonts w:ascii="Calibri" w:eastAsia="Calibri" w:hAnsi="Calibri" w:cs="Times New Roman"/>
-          <w:kern w:val="0"/>
-          <w:sz w:val="24"/>
-          <w:szCs w:val="24"/>
-          <w14:ligatures w14:val="none"/>
-        </w:rPr>
-        <w:t xml:space="preserve"> condition were given essays that </w:t>
-      </w:r>
-      <w:r>
-        <w:rPr>
-          <w:rFonts w:ascii="Calibri" w:eastAsia="Calibri" w:hAnsi="Calibri" w:cs="Times New Roman"/>
-          <w:kern w:val="0"/>
-          <w:sz w:val="24"/>
-          <w:szCs w:val="24"/>
-          <w14:ligatures w14:val="none"/>
-        </w:rPr>
-        <w:t xml:space="preserve">directly highlighted the personal economic and rational benefits, such as reduced taxes, increased income, or increased health. </w:t>
-      </w:r>
-      <w:r>
-        <w:rPr>
-          <w:rFonts w:ascii="Calibri" w:eastAsia="Calibri" w:hAnsi="Calibri" w:cs="Times New Roman"/>
-          <w:kern w:val="0"/>
-          <w:sz w:val="24"/>
-          <w:szCs w:val="24"/>
-          <w14:ligatures w14:val="none"/>
-        </w:rPr>
-        <w:t>Participants in the ‘</w:t>
-      </w:r>
-      <w:r>
-        <w:rPr>
-          <w:rFonts w:ascii="Calibri" w:eastAsia="Calibri" w:hAnsi="Calibri" w:cs="Times New Roman"/>
-          <w:kern w:val="0"/>
-          <w:sz w:val="24"/>
-          <w:szCs w:val="24"/>
-          <w14:ligatures w14:val="none"/>
-        </w:rPr>
-        <w:t>hedonic’</w:t>
-      </w:r>
-      <w:r>
-        <w:rPr>
-          <w:rFonts w:ascii="Calibri" w:eastAsia="Calibri" w:hAnsi="Calibri" w:cs="Times New Roman"/>
-          <w:kern w:val="0"/>
-          <w:sz w:val="24"/>
-          <w:szCs w:val="24"/>
-          <w14:ligatures w14:val="none"/>
-        </w:rPr>
-        <w:t xml:space="preserve"> condition were given essays </w:t>
-      </w:r>
-      <w:r>
-        <w:rPr>
-          <w:rFonts w:ascii="Calibri" w:eastAsia="Calibri" w:hAnsi="Calibri" w:cs="Times New Roman"/>
-          <w:kern w:val="0"/>
-          <w:sz w:val="24"/>
-          <w:szCs w:val="24"/>
-          <w14:ligatures w14:val="none"/>
-        </w:rPr>
-        <w:t xml:space="preserve">that emphasized personal enjoyment or pleasure based benefits such as ‘improved mood and health’ or ‘visiting </w:t>
-      </w:r>
-      <w:r>
-        <w:rPr>
-          <w:rFonts w:ascii="Calibri" w:eastAsia="Calibri" w:hAnsi="Calibri" w:cs="Times New Roman"/>
-          <w:kern w:val="0"/>
-          <w:sz w:val="24"/>
-          <w:szCs w:val="24"/>
-          <w14:ligatures w14:val="none"/>
-        </w:rPr>
-        <w:t>a beautiful beach</w:t>
-      </w:r>
-      <w:r>
-        <w:rPr>
-          <w:rFonts w:ascii="Calibri" w:eastAsia="Calibri" w:hAnsi="Calibri" w:cs="Times New Roman"/>
-          <w:kern w:val="0"/>
-          <w:sz w:val="24"/>
-          <w:szCs w:val="24"/>
-          <w14:ligatures w14:val="none"/>
-        </w:rPr>
-        <w:t>’.</w:t>
-      </w:r>
-      <w:r>
-        <w:rPr>
-          <w:rFonts w:ascii="Calibri" w:eastAsia="Calibri" w:hAnsi="Calibri" w:cs="Times New Roman"/>
-          <w:kern w:val="0"/>
-          <w:sz w:val="24"/>
-          <w:szCs w:val="24"/>
-          <w14:ligatures w14:val="none"/>
-        </w:rPr>
-        <w:t xml:space="preserve"> Finally, participants in the control condition were not presented with any essays, and only gave answers to the outcome measures.</w:t>
-      </w:r>
-    </w:p>
-    <w:p>
-      <w:pPr>
-        <w:spacing w:before="180" w:after="180" w:afterAutospacing="1" w:line="480" w:lineRule="auto"/>
-        <w:rPr>
-          <w:rFonts w:ascii="Calibri" w:eastAsia="Calibri" w:hAnsi="Calibri" w:cs="Times New Roman"/>
-          <w:kern w:val="0"/>
-          <w:sz w:val="24"/>
-          <w:szCs w:val="24"/>
-          <w14:ligatures w14:val="none"/>
-        </w:rPr>
-      </w:pPr>
-      <w:r>
-        <w:rPr>
-          <w:rFonts w:ascii="Calibri" w:eastAsia="Calibri" w:hAnsi="Calibri" w:cs="Times New Roman"/>
-          <w:kern w:val="0"/>
-          <w:sz w:val="24"/>
-          <w:szCs w:val="24"/>
-          <w14:ligatures w14:val="none"/>
-        </w:rPr>
-        <w:t>#############</w:t>
+        <w:t>readable at a high school level, as assessed by a Flesh-Kincaid readability score</w:t>
+      </w:r>
+      <w:r>
+        <w:rPr>
+          <w:rFonts w:ascii="Calibri" w:eastAsia="Calibri" w:hAnsi="Calibri" w:cs="Times New Roman"/>
+          <w:kern w:val="0"/>
+          <w:sz w:val="24"/>
+          <w:szCs w:val="24"/>
+          <w14:ligatures w14:val="none"/>
+        </w:rPr>
+        <w:t xml:space="preserve">, additionally, </w:t>
+      </w:r>
+      <w:r>
+        <w:rPr>
+          <w:rFonts w:ascii="Calibri" w:eastAsia="Calibri" w:hAnsi="Calibri" w:cs="Times New Roman"/>
+          <w:kern w:val="0"/>
+          <w:sz w:val="24"/>
+          <w:szCs w:val="24"/>
+          <w14:ligatures w14:val="none"/>
+        </w:rPr>
+        <w:t>essays within categories had comparable word counts.</w:t>
       </w:r>
     </w:p>
     <w:p>
@@ -1005,13 +913,221 @@
           <w:szCs w:val="24"/>
           <w14:ligatures w14:val="none"/>
         </w:rPr>
-        <w:t>Primary Outcome</w:t>
-      </w:r>
-      <w:r>
-        <w:rPr>
-          <w:rFonts w:ascii="Calibri" w:eastAsia="Calibri" w:hAnsi="Calibri" w:cs="Times New Roman"/>
-          <w:b/>
-          <w:bCs/>
+        <w:t xml:space="preserve">Primary Outcome. </w:t>
+      </w:r>
+      <w:r>
+        <w:rPr>
+          <w:rFonts w:ascii="Calibri" w:eastAsia="Calibri" w:hAnsi="Calibri" w:cs="Times New Roman"/>
+          <w:kern w:val="0"/>
+          <w:sz w:val="24"/>
+          <w:szCs w:val="24"/>
+          <w14:ligatures w14:val="none"/>
+        </w:rPr>
+        <w:t>Moral conviction levels regarding the level of support for ‘highly polarized issue’ were</w:t>
+      </w:r>
+      <w:r>
+        <w:rPr>
+          <w:rFonts w:ascii="Calibri" w:eastAsia="Calibri" w:hAnsi="Calibri" w:cs="Times New Roman"/>
+          <w:kern w:val="0"/>
+          <w:sz w:val="24"/>
+          <w:szCs w:val="24"/>
+          <w14:ligatures w14:val="none"/>
+        </w:rPr>
+        <w:t xml:space="preserve"> assessed using eight items, scored as an average, with the second item reverse scored (e.g.,</w:t>
+      </w:r>
+      <w:r>
+        <w:rPr>
+          <w:rFonts w:ascii="Calibri" w:eastAsia="Calibri" w:hAnsi="Calibri" w:cs="Times New Roman"/>
+          <w:kern w:val="0"/>
+          <w:sz w:val="24"/>
+          <w:szCs w:val="24"/>
+          <w14:ligatures w14:val="none"/>
+        </w:rPr>
+        <w:t xml:space="preserve"> </w:t>
+      </w:r>
+      <w:r>
+        <w:rPr>
+          <w:rFonts w:ascii="Calibri" w:eastAsia="Calibri" w:hAnsi="Calibri" w:cs="Times New Roman"/>
+          <w:kern w:val="0"/>
+          <w:sz w:val="24"/>
+          <w:szCs w:val="24"/>
+          <w14:ligatures w14:val="none"/>
+        </w:rPr>
+        <w:t xml:space="preserve">My position on </w:t>
+      </w:r>
+      <w:r>
+        <w:rPr>
+          <w:rFonts w:ascii="Calibri" w:eastAsia="Calibri" w:hAnsi="Calibri" w:cs="Times New Roman"/>
+          <w:kern w:val="0"/>
+          <w:sz w:val="24"/>
+          <w:szCs w:val="24"/>
+          <w14:ligatures w14:val="none"/>
+        </w:rPr>
+        <w:t>[highly polarized issue]</w:t>
+      </w:r>
+      <w:r>
+        <w:rPr>
+          <w:rFonts w:ascii="Calibri" w:eastAsia="Calibri" w:hAnsi="Calibri" w:cs="Times New Roman"/>
+          <w:kern w:val="0"/>
+          <w:sz w:val="24"/>
+          <w:szCs w:val="24"/>
+          <w14:ligatures w14:val="none"/>
+        </w:rPr>
+        <w:t xml:space="preserve"> is a moral stance</w:t>
+      </w:r>
+      <w:r>
+        <w:rPr>
+          <w:rFonts w:ascii="Calibri" w:eastAsia="Calibri" w:hAnsi="Calibri" w:cs="Times New Roman"/>
+          <w:kern w:val="0"/>
+          <w:sz w:val="24"/>
+          <w:szCs w:val="24"/>
+          <w14:ligatures w14:val="none"/>
+        </w:rPr>
+        <w:t xml:space="preserve">). All items were </w:t>
+      </w:r>
+      <w:r>
+        <w:rPr>
+          <w:rFonts w:ascii="Calibri" w:eastAsia="Calibri" w:hAnsi="Calibri" w:cs="Times New Roman"/>
+          <w:kern w:val="0"/>
+          <w:sz w:val="24"/>
+          <w:szCs w:val="24"/>
+          <w14:ligatures w14:val="none"/>
+        </w:rPr>
+        <w:t xml:space="preserve">captured as </w:t>
+      </w:r>
+      <w:r>
+        <w:rPr>
+          <w:rFonts w:ascii="Calibri" w:eastAsia="Calibri" w:hAnsi="Calibri" w:cs="Times New Roman"/>
+          <w:kern w:val="0"/>
+          <w:sz w:val="24"/>
+          <w:szCs w:val="24"/>
+          <w14:ligatures w14:val="none"/>
+        </w:rPr>
+        <w:t xml:space="preserve">continuous variables </w:t>
+      </w:r>
+      <w:r>
+        <w:rPr>
+          <w:rFonts w:ascii="Calibri" w:eastAsia="Calibri" w:hAnsi="Calibri" w:cs="Times New Roman"/>
+          <w:kern w:val="0"/>
+          <w:sz w:val="24"/>
+          <w:szCs w:val="24"/>
+          <w14:ligatures w14:val="none"/>
+        </w:rPr>
+        <w:t>ranging from</w:t>
+      </w:r>
+      <w:r>
+        <w:rPr>
+          <w:rFonts w:ascii="Calibri" w:eastAsia="Calibri" w:hAnsi="Calibri" w:cs="Times New Roman"/>
+          <w:kern w:val="0"/>
+          <w:sz w:val="24"/>
+          <w:szCs w:val="24"/>
+          <w14:ligatures w14:val="none"/>
+        </w:rPr>
+        <w:t xml:space="preserve"> strong disagreement</w:t>
+      </w:r>
+      <w:r>
+        <w:rPr>
+          <w:rFonts w:ascii="Calibri" w:eastAsia="Calibri" w:hAnsi="Calibri" w:cs="Times New Roman"/>
+          <w:kern w:val="0"/>
+          <w:sz w:val="24"/>
+          <w:szCs w:val="24"/>
+          <w14:ligatures w14:val="none"/>
+        </w:rPr>
+        <w:t xml:space="preserve"> (</w:t>
+      </w:r>
+      <w:r>
+        <w:rPr>
+          <w:rFonts w:ascii="Calibri" w:eastAsia="Calibri" w:hAnsi="Calibri" w:cs="Times New Roman"/>
+          <w:kern w:val="0"/>
+          <w:sz w:val="24"/>
+          <w:szCs w:val="24"/>
+          <w14:ligatures w14:val="none"/>
+        </w:rPr>
+        <w:t>-50</w:t>
+      </w:r>
+      <w:r>
+        <w:rPr>
+          <w:rFonts w:ascii="Calibri" w:eastAsia="Calibri" w:hAnsi="Calibri" w:cs="Times New Roman"/>
+          <w:kern w:val="0"/>
+          <w:sz w:val="24"/>
+          <w:szCs w:val="24"/>
+          <w14:ligatures w14:val="none"/>
+        </w:rPr>
+        <w:t>)</w:t>
+      </w:r>
+      <w:r>
+        <w:rPr>
+          <w:rFonts w:ascii="Calibri" w:eastAsia="Calibri" w:hAnsi="Calibri" w:cs="Times New Roman"/>
+          <w:kern w:val="0"/>
+          <w:sz w:val="24"/>
+          <w:szCs w:val="24"/>
+          <w14:ligatures w14:val="none"/>
+        </w:rPr>
+        <w:t xml:space="preserve">, </w:t>
+      </w:r>
+      <w:r>
+        <w:rPr>
+          <w:rFonts w:ascii="Calibri" w:eastAsia="Calibri" w:hAnsi="Calibri" w:cs="Times New Roman"/>
+          <w:kern w:val="0"/>
+          <w:sz w:val="24"/>
+          <w:szCs w:val="24"/>
+          <w14:ligatures w14:val="none"/>
+        </w:rPr>
+        <w:t xml:space="preserve">to </w:t>
+      </w:r>
+      <w:r>
+        <w:rPr>
+          <w:rFonts w:ascii="Calibri" w:eastAsia="Calibri" w:hAnsi="Calibri" w:cs="Times New Roman"/>
+          <w:kern w:val="0"/>
+          <w:sz w:val="24"/>
+          <w:szCs w:val="24"/>
+          <w14:ligatures w14:val="none"/>
+        </w:rPr>
+        <w:t>neither agree nor disagree (0),</w:t>
+      </w:r>
+      <w:r>
+        <w:rPr>
+          <w:rFonts w:ascii="Calibri" w:eastAsia="Calibri" w:hAnsi="Calibri" w:cs="Times New Roman"/>
+          <w:kern w:val="0"/>
+          <w:sz w:val="24"/>
+          <w:szCs w:val="24"/>
+          <w14:ligatures w14:val="none"/>
+        </w:rPr>
+        <w:t xml:space="preserve"> to strong agreement</w:t>
+      </w:r>
+      <w:r>
+        <w:rPr>
+          <w:rFonts w:ascii="Calibri" w:eastAsia="Calibri" w:hAnsi="Calibri" w:cs="Times New Roman"/>
+          <w:kern w:val="0"/>
+          <w:sz w:val="24"/>
+          <w:szCs w:val="24"/>
+          <w14:ligatures w14:val="none"/>
+        </w:rPr>
+        <w:t xml:space="preserve"> (</w:t>
+      </w:r>
+      <w:r>
+        <w:rPr>
+          <w:rFonts w:ascii="Calibri" w:eastAsia="Calibri" w:hAnsi="Calibri" w:cs="Times New Roman"/>
+          <w:kern w:val="0"/>
+          <w:sz w:val="24"/>
+          <w:szCs w:val="24"/>
+          <w14:ligatures w14:val="none"/>
+        </w:rPr>
+        <w:t>50</w:t>
+      </w:r>
+      <w:r>
+        <w:rPr>
+          <w:rFonts w:ascii="Calibri" w:eastAsia="Calibri" w:hAnsi="Calibri" w:cs="Times New Roman"/>
+          <w:kern w:val="0"/>
+          <w:sz w:val="24"/>
+          <w:szCs w:val="24"/>
+          <w14:ligatures w14:val="none"/>
+        </w:rPr>
+        <w:t>)</w:t>
+      </w:r>
+      <w:r>
+        <w:rPr>
+          <w:rFonts w:ascii="Calibri" w:eastAsia="Calibri" w:hAnsi="Calibri" w:cs="Times New Roman"/>
           <w:kern w:val="0"/>
           <w:sz w:val="24"/>
           <w:szCs w:val="24"/>
@@ -1037,7 +1153,17 @@
           <w:szCs w:val="24"/>
           <w14:ligatures w14:val="none"/>
         </w:rPr>
-        <w:t>Participant support</w:t>
+        <w:t>In addition, p</w:t>
+      </w:r>
+      <w:r>
+        <w:rPr>
+          <w:rFonts w:ascii="Calibri" w:eastAsia="Calibri" w:hAnsi="Calibri" w:cs="Times New Roman"/>
+          <w:kern w:val="0"/>
+          <w:sz w:val="24"/>
+          <w:szCs w:val="24"/>
+          <w14:ligatures w14:val="none"/>
+        </w:rPr>
+        <w:t>articipant support</w:t>
       </w:r>
       <w:r>
         <w:rPr>
@@ -1077,77 +1203,117 @@
           <w:szCs w:val="24"/>
           <w14:ligatures w14:val="none"/>
         </w:rPr>
-        <w:t xml:space="preserve"> captured as continuous variables </w:t>
-      </w:r>
-      <w:r>
-        <w:rPr>
-          <w:rFonts w:ascii="Calibri" w:eastAsia="Calibri" w:hAnsi="Calibri" w:cs="Times New Roman"/>
-          <w:kern w:val="0"/>
-          <w:sz w:val="24"/>
-          <w:szCs w:val="24"/>
-          <w14:ligatures w14:val="none"/>
-        </w:rPr>
-        <w:t>ranging from</w:t>
-      </w:r>
-      <w:r>
-        <w:rPr>
-          <w:rFonts w:ascii="Calibri" w:eastAsia="Calibri" w:hAnsi="Calibri" w:cs="Times New Roman"/>
-          <w:kern w:val="0"/>
-          <w:sz w:val="24"/>
-          <w:szCs w:val="24"/>
-          <w14:ligatures w14:val="none"/>
-        </w:rPr>
-        <w:t xml:space="preserve"> strong disagreement</w:t>
-      </w:r>
-      <w:r>
-        <w:rPr>
-          <w:rFonts w:ascii="Calibri" w:eastAsia="Calibri" w:hAnsi="Calibri" w:cs="Times New Roman"/>
-          <w:kern w:val="0"/>
-          <w:sz w:val="24"/>
-          <w:szCs w:val="24"/>
-          <w14:ligatures w14:val="none"/>
-        </w:rPr>
-        <w:t xml:space="preserve"> (0</w:t>
-      </w:r>
-      <w:r>
-        <w:rPr>
-          <w:rFonts w:ascii="Calibri" w:eastAsia="Calibri" w:hAnsi="Calibri" w:cs="Times New Roman"/>
-          <w:kern w:val="0"/>
-          <w:sz w:val="24"/>
-          <w:szCs w:val="24"/>
-          <w14:ligatures w14:val="none"/>
-        </w:rPr>
-        <w:t>) to strong agreement</w:t>
-      </w:r>
-      <w:r>
-        <w:rPr>
-          <w:rFonts w:ascii="Calibri" w:eastAsia="Calibri" w:hAnsi="Calibri" w:cs="Times New Roman"/>
-          <w:kern w:val="0"/>
-          <w:sz w:val="24"/>
-          <w:szCs w:val="24"/>
-          <w14:ligatures w14:val="none"/>
-        </w:rPr>
-        <w:t xml:space="preserve"> (100</w:t>
-      </w:r>
-      <w:r>
-        <w:rPr>
-          <w:rFonts w:ascii="Calibri" w:eastAsia="Calibri" w:hAnsi="Calibri" w:cs="Times New Roman"/>
-          <w:kern w:val="0"/>
-          <w:sz w:val="24"/>
-          <w:szCs w:val="24"/>
-          <w14:ligatures w14:val="none"/>
-        </w:rPr>
-        <w:t xml:space="preserve">) </w:t>
-      </w:r>
-      <w:r>
-        <w:rPr>
-          <w:rFonts w:ascii="Calibri" w:eastAsia="Calibri" w:hAnsi="Calibri" w:cs="Times New Roman"/>
-          <w:kern w:val="0"/>
-          <w:sz w:val="24"/>
-          <w:szCs w:val="24"/>
-          <w14:ligatures w14:val="none"/>
-        </w:rPr>
-        <w:t xml:space="preserve">with the following statements: </w:t>
+        <w:t xml:space="preserve"> captured </w:t>
+      </w:r>
+      <w:r>
+        <w:rPr>
+          <w:rFonts w:ascii="Calibri" w:eastAsia="Calibri" w:hAnsi="Calibri" w:cs="Times New Roman"/>
+          <w:kern w:val="0"/>
+          <w:sz w:val="24"/>
+          <w:szCs w:val="24"/>
+          <w14:ligatures w14:val="none"/>
+        </w:rPr>
+        <w:t>using similar methods to Study 1, except support was scored from</w:t>
+      </w:r>
+      <w:r>
+        <w:rPr>
+          <w:rFonts w:ascii="Calibri" w:eastAsia="Calibri" w:hAnsi="Calibri" w:cs="Times New Roman"/>
+          <w:kern w:val="0"/>
+          <w:sz w:val="24"/>
+          <w:szCs w:val="24"/>
+          <w14:ligatures w14:val="none"/>
+        </w:rPr>
+        <w:t xml:space="preserve"> </w:t>
+      </w:r>
+      <w:r>
+        <w:rPr>
+          <w:rFonts w:ascii="Calibri" w:eastAsia="Calibri" w:hAnsi="Calibri" w:cs="Times New Roman"/>
+          <w:kern w:val="0"/>
+          <w:sz w:val="24"/>
+          <w:szCs w:val="24"/>
+          <w14:ligatures w14:val="none"/>
+        </w:rPr>
+        <w:t>strong disagreement</w:t>
+      </w:r>
+      <w:r>
+        <w:rPr>
+          <w:rFonts w:ascii="Calibri" w:eastAsia="Calibri" w:hAnsi="Calibri" w:cs="Times New Roman"/>
+          <w:kern w:val="0"/>
+          <w:sz w:val="24"/>
+          <w:szCs w:val="24"/>
+          <w14:ligatures w14:val="none"/>
+        </w:rPr>
+        <w:t xml:space="preserve"> (-50</w:t>
+      </w:r>
+      <w:r>
+        <w:rPr>
+          <w:rFonts w:ascii="Calibri" w:eastAsia="Calibri" w:hAnsi="Calibri" w:cs="Times New Roman"/>
+          <w:kern w:val="0"/>
+          <w:sz w:val="24"/>
+          <w:szCs w:val="24"/>
+          <w14:ligatures w14:val="none"/>
+        </w:rPr>
+        <w:t>)</w:t>
+      </w:r>
+      <w:r>
+        <w:rPr>
+          <w:rFonts w:ascii="Calibri" w:eastAsia="Calibri" w:hAnsi="Calibri" w:cs="Times New Roman"/>
+          <w:kern w:val="0"/>
+          <w:sz w:val="24"/>
+          <w:szCs w:val="24"/>
+          <w14:ligatures w14:val="none"/>
+        </w:rPr>
+        <w:t>, to neither agree nor disagree (0),</w:t>
+      </w:r>
+      <w:r>
+        <w:rPr>
+          <w:rFonts w:ascii="Calibri" w:eastAsia="Calibri" w:hAnsi="Calibri" w:cs="Times New Roman"/>
+          <w:kern w:val="0"/>
+          <w:sz w:val="24"/>
+          <w:szCs w:val="24"/>
+          <w14:ligatures w14:val="none"/>
+        </w:rPr>
+        <w:t xml:space="preserve"> to strong agreement</w:t>
+      </w:r>
+      <w:r>
+        <w:rPr>
+          <w:rFonts w:ascii="Calibri" w:eastAsia="Calibri" w:hAnsi="Calibri" w:cs="Times New Roman"/>
+          <w:kern w:val="0"/>
+          <w:sz w:val="24"/>
+          <w:szCs w:val="24"/>
+          <w14:ligatures w14:val="none"/>
+        </w:rPr>
+        <w:t xml:space="preserve"> (50</w:t>
+      </w:r>
+      <w:r>
+        <w:rPr>
+          <w:rFonts w:ascii="Calibri" w:eastAsia="Calibri" w:hAnsi="Calibri" w:cs="Times New Roman"/>
+          <w:kern w:val="0"/>
+          <w:sz w:val="24"/>
+          <w:szCs w:val="24"/>
+          <w14:ligatures w14:val="none"/>
+        </w:rPr>
+        <w:t>)</w:t>
+      </w:r>
+      <w:r>
+        <w:rPr>
+          <w:rFonts w:ascii="Calibri" w:eastAsia="Calibri" w:hAnsi="Calibri" w:cs="Times New Roman"/>
+          <w:kern w:val="0"/>
+          <w:sz w:val="24"/>
+          <w:szCs w:val="24"/>
+          <w14:ligatures w14:val="none"/>
+        </w:rPr>
+        <w:t xml:space="preserve"> with the following statements</w:t>
+      </w:r>
+      <w:r>
+        <w:rPr>
+          <w:rFonts w:ascii="Calibri" w:eastAsia="Calibri" w:hAnsi="Calibri" w:cs="Times New Roman"/>
+          <w:kern w:val="0"/>
+          <w:sz w:val="24"/>
+          <w:szCs w:val="24"/>
+          <w14:ligatures w14:val="none"/>
+        </w:rPr>
+        <w:t xml:space="preserve">: </w:t>
       </w:r>
       <w:r>
         <w:rPr>
@@ -1167,7 +1333,18 @@
           <w:szCs w:val="24"/>
           <w14:ligatures w14:val="none"/>
         </w:rPr>
-        <w:t>Greenhouse gas emissions generated by human activity has and will continue to change Earth's climate</w:t>
+        <w:t xml:space="preserve">Greenhouse gas emissions generated by human activity has </w:t>
+      </w:r>
+      <w:r>
+        <w:rPr>
+          <w:rFonts w:ascii="Calibri" w:eastAsia="Calibri" w:hAnsi="Calibri" w:cs="Times New Roman"/>
+          <w:kern w:val="0"/>
+          <w:sz w:val="24"/>
+          <w:szCs w:val="24"/>
+          <w14:ligatures w14:val="none"/>
+        </w:rPr>
+        <w:lastRenderedPageBreak/>
+        <w:t>and will continue to change Earth's climate</w:t>
       </w:r>
       <w:r>
         <w:rPr>
@@ -1331,7 +1508,17 @@
           <w:szCs w:val="24"/>
           <w14:ligatures w14:val="none"/>
         </w:rPr>
-        <w:t>Slavery, forced labor, and human trafficking are violations of human rights.</w:t>
+        <w:t>Regular exercise is necessary for Americans</w:t>
+      </w:r>
+      <w:r>
+        <w:rPr>
+          <w:rFonts w:ascii="Calibri" w:eastAsia="Calibri" w:hAnsi="Calibri" w:cs="Times New Roman"/>
+          <w:kern w:val="0"/>
+          <w:sz w:val="24"/>
+          <w:szCs w:val="24"/>
+          <w14:ligatures w14:val="none"/>
+        </w:rPr>
+        <w:t>.</w:t>
       </w:r>
       <w:r>
         <w:rPr>
@@ -1353,7 +1540,7 @@
           <w:szCs w:val="24"/>
           <w14:ligatures w14:val="none"/>
         </w:rPr>
-        <w:t>Slavery</w:t>
+        <w:t>Exercise</w:t>
       </w:r>
       <w:r>
         <w:rPr>
@@ -1364,16 +1551,6 @@
           <w14:ligatures w14:val="none"/>
         </w:rPr>
         <w:t>).</w:t>
-      </w:r>
-      <w:r>
-        <w:rPr>
-          <w:rFonts w:ascii="Calibri" w:eastAsia="Calibri" w:hAnsi="Calibri" w:cs="Times New Roman"/>
-          <w:kern w:val="0"/>
-          <w:sz w:val="24"/>
-          <w:szCs w:val="24"/>
-          <w14:ligatures w14:val="none"/>
-        </w:rPr>
-        <w:t xml:space="preserve"> </w:t>
       </w:r>
     </w:p>
     <w:p>
@@ -1396,78 +1573,157 @@
           <w:szCs w:val="24"/>
           <w14:ligatures w14:val="none"/>
         </w:rPr>
-        <w:lastRenderedPageBreak/>
-        <w:t>The above measure</w:t>
-      </w:r>
-      <w:r>
-        <w:rPr>
-          <w:rFonts w:ascii="Calibri" w:eastAsia="Calibri" w:hAnsi="Calibri" w:cs="Times New Roman"/>
-          <w:kern w:val="0"/>
-          <w:sz w:val="24"/>
-          <w:szCs w:val="24"/>
-          <w14:ligatures w14:val="none"/>
-        </w:rPr>
-        <w:t>s</w:t>
-      </w:r>
-      <w:r>
-        <w:rPr>
-          <w:rFonts w:ascii="Calibri" w:eastAsia="Calibri" w:hAnsi="Calibri" w:cs="Times New Roman"/>
-          <w:kern w:val="0"/>
-          <w:sz w:val="24"/>
-          <w:szCs w:val="24"/>
-          <w14:ligatures w14:val="none"/>
-        </w:rPr>
-        <w:t xml:space="preserve"> of support levels </w:t>
-      </w:r>
-      <w:r>
-        <w:rPr>
-          <w:rFonts w:ascii="Calibri" w:eastAsia="Calibri" w:hAnsi="Calibri" w:cs="Times New Roman"/>
-          <w:kern w:val="0"/>
-          <w:sz w:val="24"/>
-          <w:szCs w:val="24"/>
-          <w14:ligatures w14:val="none"/>
-        </w:rPr>
-        <w:t>were</w:t>
-      </w:r>
-      <w:r>
-        <w:rPr>
-          <w:rFonts w:ascii="Calibri" w:eastAsia="Calibri" w:hAnsi="Calibri" w:cs="Times New Roman"/>
-          <w:kern w:val="0"/>
-          <w:sz w:val="24"/>
-          <w:szCs w:val="24"/>
-          <w14:ligatures w14:val="none"/>
-        </w:rPr>
-        <w:t xml:space="preserve"> also</w:t>
-      </w:r>
-      <w:r>
-        <w:rPr>
-          <w:rFonts w:ascii="Calibri" w:eastAsia="Calibri" w:hAnsi="Calibri" w:cs="Times New Roman"/>
-          <w:kern w:val="0"/>
-          <w:sz w:val="24"/>
-          <w:szCs w:val="24"/>
-          <w14:ligatures w14:val="none"/>
-        </w:rPr>
-        <w:t xml:space="preserve"> used </w:t>
-      </w:r>
-      <w:r>
-        <w:rPr>
-          <w:rFonts w:ascii="Calibri" w:eastAsia="Calibri" w:hAnsi="Calibri" w:cs="Times New Roman"/>
-          <w:kern w:val="0"/>
-          <w:sz w:val="24"/>
-          <w:szCs w:val="24"/>
-          <w14:ligatures w14:val="none"/>
-        </w:rPr>
-        <w:t xml:space="preserve">by participants to </w:t>
-      </w:r>
-      <w:r>
-        <w:rPr>
-          <w:rFonts w:ascii="Calibri" w:eastAsia="Calibri" w:hAnsi="Calibri" w:cs="Times New Roman"/>
-          <w:kern w:val="0"/>
-          <w:sz w:val="24"/>
-          <w:szCs w:val="24"/>
-          <w14:ligatures w14:val="none"/>
-        </w:rPr>
-        <w:t>estimate the level of support the American public had for these issues (in 2018 and in 2024)</w:t>
+        <w:t>Additionally, participants were assessed on openness to belief change on each highly polarized issue (e.g., How open are you to changing your mind about [highly polarized issue]).</w:t>
+      </w:r>
+      <w:r>
+        <w:rPr>
+          <w:rFonts w:ascii="Calibri" w:eastAsia="Calibri" w:hAnsi="Calibri" w:cs="Times New Roman"/>
+          <w:kern w:val="0"/>
+          <w:sz w:val="24"/>
+          <w:szCs w:val="24"/>
+          <w14:ligatures w14:val="none"/>
+        </w:rPr>
+        <w:t xml:space="preserve"> Participant agreement with </w:t>
+      </w:r>
+      <w:r>
+        <w:rPr>
+          <w:rFonts w:ascii="Calibri" w:eastAsia="Calibri" w:hAnsi="Calibri" w:cs="Times New Roman"/>
+          <w:kern w:val="0"/>
+          <w:sz w:val="24"/>
+          <w:szCs w:val="24"/>
+          <w14:ligatures w14:val="none"/>
+        </w:rPr>
+        <w:t>this</w:t>
+      </w:r>
+      <w:r>
+        <w:rPr>
+          <w:rFonts w:ascii="Calibri" w:eastAsia="Calibri" w:hAnsi="Calibri" w:cs="Times New Roman"/>
+          <w:kern w:val="0"/>
+          <w:sz w:val="24"/>
+          <w:szCs w:val="24"/>
+          <w14:ligatures w14:val="none"/>
+        </w:rPr>
+        <w:t xml:space="preserve"> statement was measured </w:t>
+      </w:r>
+      <w:r>
+        <w:rPr>
+          <w:rFonts w:ascii="Calibri" w:eastAsia="Calibri" w:hAnsi="Calibri" w:cs="Times New Roman"/>
+          <w:kern w:val="0"/>
+          <w:sz w:val="24"/>
+          <w:szCs w:val="24"/>
+          <w14:ligatures w14:val="none"/>
+        </w:rPr>
+        <w:t xml:space="preserve">on a continuous scale ranging </w:t>
+      </w:r>
+      <w:r>
+        <w:rPr>
+          <w:rFonts w:ascii="Calibri" w:eastAsia="Calibri" w:hAnsi="Calibri" w:cs="Times New Roman"/>
+          <w:kern w:val="0"/>
+          <w:sz w:val="24"/>
+          <w:szCs w:val="24"/>
+          <w14:ligatures w14:val="none"/>
+        </w:rPr>
+        <w:t xml:space="preserve">from </w:t>
+      </w:r>
+      <w:r>
+        <w:rPr>
+          <w:rFonts w:ascii="Calibri" w:eastAsia="Calibri" w:hAnsi="Calibri" w:cs="Times New Roman"/>
+          <w:kern w:val="0"/>
+          <w:sz w:val="24"/>
+          <w:szCs w:val="24"/>
+          <w14:ligatures w14:val="none"/>
+        </w:rPr>
+        <w:t>extremely unlikely</w:t>
+      </w:r>
+      <w:r>
+        <w:rPr>
+          <w:rFonts w:ascii="Calibri" w:eastAsia="Calibri" w:hAnsi="Calibri" w:cs="Times New Roman"/>
+          <w:kern w:val="0"/>
+          <w:sz w:val="24"/>
+          <w:szCs w:val="24"/>
+          <w14:ligatures w14:val="none"/>
+        </w:rPr>
+        <w:t xml:space="preserve"> (-50</w:t>
+      </w:r>
+      <w:r>
+        <w:rPr>
+          <w:rFonts w:ascii="Calibri" w:eastAsia="Calibri" w:hAnsi="Calibri" w:cs="Times New Roman"/>
+          <w:kern w:val="0"/>
+          <w:sz w:val="24"/>
+          <w:szCs w:val="24"/>
+          <w14:ligatures w14:val="none"/>
+        </w:rPr>
+        <w:t>)</w:t>
+      </w:r>
+      <w:r>
+        <w:rPr>
+          <w:rFonts w:ascii="Calibri" w:eastAsia="Calibri" w:hAnsi="Calibri" w:cs="Times New Roman"/>
+          <w:kern w:val="0"/>
+          <w:sz w:val="24"/>
+          <w:szCs w:val="24"/>
+          <w14:ligatures w14:val="none"/>
+        </w:rPr>
+        <w:t xml:space="preserve">, to </w:t>
+      </w:r>
+      <w:r>
+        <w:rPr>
+          <w:rFonts w:ascii="Calibri" w:eastAsia="Calibri" w:hAnsi="Calibri" w:cs="Times New Roman"/>
+          <w:kern w:val="0"/>
+          <w:sz w:val="24"/>
+          <w:szCs w:val="24"/>
+          <w14:ligatures w14:val="none"/>
+        </w:rPr>
+        <w:t>neither likely nor unlikely (0)</w:t>
+      </w:r>
+      <w:r>
+        <w:rPr>
+          <w:rFonts w:ascii="Calibri" w:eastAsia="Calibri" w:hAnsi="Calibri" w:cs="Times New Roman"/>
+          <w:kern w:val="0"/>
+          <w:sz w:val="24"/>
+          <w:szCs w:val="24"/>
+          <w14:ligatures w14:val="none"/>
+        </w:rPr>
+        <w:t>,</w:t>
+      </w:r>
+      <w:r>
+        <w:rPr>
+          <w:rFonts w:ascii="Calibri" w:eastAsia="Calibri" w:hAnsi="Calibri" w:cs="Times New Roman"/>
+          <w:kern w:val="0"/>
+          <w:sz w:val="24"/>
+          <w:szCs w:val="24"/>
+          <w14:ligatures w14:val="none"/>
+        </w:rPr>
+        <w:t xml:space="preserve"> to </w:t>
+      </w:r>
+      <w:r>
+        <w:rPr>
+          <w:rFonts w:ascii="Calibri" w:eastAsia="Calibri" w:hAnsi="Calibri" w:cs="Times New Roman"/>
+          <w:kern w:val="0"/>
+          <w:sz w:val="24"/>
+          <w:szCs w:val="24"/>
+          <w14:ligatures w14:val="none"/>
+        </w:rPr>
+        <w:t>extremely likely</w:t>
+      </w:r>
+      <w:r>
+        <w:rPr>
+          <w:rFonts w:ascii="Calibri" w:eastAsia="Calibri" w:hAnsi="Calibri" w:cs="Times New Roman"/>
+          <w:kern w:val="0"/>
+          <w:sz w:val="24"/>
+          <w:szCs w:val="24"/>
+          <w14:ligatures w14:val="none"/>
+        </w:rPr>
+        <w:t xml:space="preserve"> (50</w:t>
+      </w:r>
+      <w:r>
+        <w:rPr>
+          <w:rFonts w:ascii="Calibri" w:eastAsia="Calibri" w:hAnsi="Calibri" w:cs="Times New Roman"/>
+          <w:kern w:val="0"/>
+          <w:sz w:val="24"/>
+          <w:szCs w:val="24"/>
+          <w14:ligatures w14:val="none"/>
+        </w:rPr>
+        <w:t>)</w:t>
       </w:r>
       <w:r>
         <w:rPr>
@@ -1487,915 +1743,147 @@
           <w:szCs w:val="24"/>
           <w14:ligatures w14:val="none"/>
         </w:rPr>
-        <w:t xml:space="preserve"> </w:t>
-      </w:r>
-      <w:r>
-        <w:rPr>
-          <w:rFonts w:ascii="Calibri" w:eastAsia="Calibri" w:hAnsi="Calibri" w:cs="Times New Roman"/>
-          <w:kern w:val="0"/>
-          <w:sz w:val="24"/>
-          <w:szCs w:val="24"/>
-          <w14:ligatures w14:val="none"/>
-        </w:rPr>
-        <w:t xml:space="preserve">Lastly, participants were asked to rate </w:t>
-      </w:r>
-      <w:r>
-        <w:rPr>
-          <w:rFonts w:ascii="Calibri" w:eastAsia="Calibri" w:hAnsi="Calibri" w:cs="Times New Roman"/>
-          <w:sz w:val="24"/>
-          <w:szCs w:val="24"/>
-        </w:rPr>
-        <w:t>how ‘surprised’ they were at the results for the (manipulated) survey of the 2018 American public. Surprise was measured with a 5-point Likert scale ranging from ‘Not Surprised’ (1) to ‘Very Surprised’ (5).</w:t>
-      </w:r>
-    </w:p>
-    <w:p>
-      <w:pPr>
-        <w:spacing w:before="180" w:after="180" w:afterAutospacing="1" w:line="480" w:lineRule="auto"/>
-        <w:ind w:firstLine="720"/>
-        <w:rPr>
-          <w:rFonts w:ascii="Calibri" w:eastAsia="Calibri" w:hAnsi="Calibri" w:cs="Times New Roman"/>
-          <w:kern w:val="0"/>
-          <w:sz w:val="24"/>
-          <w:szCs w:val="24"/>
-          <w14:ligatures w14:val="none"/>
-        </w:rPr>
-      </w:pPr>
-      <w:r>
-        <w:rPr>
-          <w:rFonts w:ascii="Calibri" w:eastAsia="Calibri" w:hAnsi="Calibri" w:cs="Times New Roman"/>
-          <w:kern w:val="0"/>
-          <w:sz w:val="24"/>
-          <w:szCs w:val="24"/>
-          <w14:ligatures w14:val="none"/>
-        </w:rPr>
-        <w:t>Individual differences in deontological and utilitarian orientation were measured using the Ethical Standards of Judgement Questionnaire (ESJQ)</w:t>
-      </w:r>
-      <w:r>
-        <w:rPr>
-          <w:rFonts w:ascii="Calibri" w:eastAsia="Calibri" w:hAnsi="Calibri" w:cs="Times New Roman"/>
-          <w:kern w:val="0"/>
-          <w:sz w:val="24"/>
-          <w:szCs w:val="24"/>
-          <w14:ligatures w14:val="none"/>
-        </w:rPr>
-        <w:t xml:space="preserve"> developed by Love, Salinas, and Rotman (2020).</w:t>
-      </w:r>
-      <w:r>
-        <w:rPr>
-          <w:rFonts w:ascii="Calibri" w:eastAsia="Calibri" w:hAnsi="Calibri" w:cs="Times New Roman"/>
-          <w:kern w:val="0"/>
-          <w:sz w:val="24"/>
-          <w:szCs w:val="24"/>
-          <w14:ligatures w14:val="none"/>
-        </w:rPr>
-        <w:t xml:space="preserve"> Six items measure deontological orientation (e.g., “Solutions to ethical problems are usually black and white”) and six items measure utilitarian orientation (e.g., “When people disagree over ethical matters, I strive for workable compromises”).</w:t>
-      </w:r>
-      <w:r>
-        <w:rPr>
-          <w:rFonts w:ascii="Calibri" w:eastAsia="Calibri" w:hAnsi="Calibri" w:cs="Times New Roman"/>
-          <w:kern w:val="0"/>
-          <w:sz w:val="24"/>
-          <w:szCs w:val="24"/>
-          <w14:ligatures w14:val="none"/>
-        </w:rPr>
-        <w:t xml:space="preserve"> </w:t>
-      </w:r>
-      <w:r>
-        <w:rPr>
-          <w:rFonts w:ascii="Calibri" w:eastAsia="Calibri" w:hAnsi="Calibri" w:cs="Times New Roman"/>
-          <w:kern w:val="0"/>
-          <w:sz w:val="24"/>
-          <w:szCs w:val="24"/>
-          <w14:ligatures w14:val="none"/>
-        </w:rPr>
-        <w:t xml:space="preserve">Participant agreement with </w:t>
-      </w:r>
-      <w:r>
-        <w:rPr>
-          <w:rFonts w:ascii="Calibri" w:eastAsia="Calibri" w:hAnsi="Calibri" w:cs="Times New Roman"/>
-          <w:kern w:val="0"/>
-          <w:sz w:val="24"/>
-          <w:szCs w:val="24"/>
-          <w14:ligatures w14:val="none"/>
-        </w:rPr>
-        <w:t>these statements w</w:t>
-      </w:r>
-      <w:r>
-        <w:rPr>
-          <w:rFonts w:ascii="Calibri" w:eastAsia="Calibri" w:hAnsi="Calibri" w:cs="Times New Roman"/>
-          <w:kern w:val="0"/>
-          <w:sz w:val="24"/>
-          <w:szCs w:val="24"/>
-          <w14:ligatures w14:val="none"/>
-        </w:rPr>
-        <w:t>as</w:t>
-      </w:r>
-      <w:r>
-        <w:rPr>
-          <w:rFonts w:ascii="Calibri" w:eastAsia="Calibri" w:hAnsi="Calibri" w:cs="Times New Roman"/>
-          <w:kern w:val="0"/>
-          <w:sz w:val="24"/>
-          <w:szCs w:val="24"/>
-          <w14:ligatures w14:val="none"/>
-        </w:rPr>
-        <w:t xml:space="preserve"> measured with 5-point </w:t>
-      </w:r>
-      <w:r>
-        <w:rPr>
-          <w:rFonts w:ascii="Calibri" w:eastAsia="Calibri" w:hAnsi="Calibri" w:cs="Times New Roman"/>
-          <w:kern w:val="0"/>
-          <w:sz w:val="24"/>
-          <w:szCs w:val="24"/>
-          <w14:ligatures w14:val="none"/>
-        </w:rPr>
-        <w:t>Likert</w:t>
-      </w:r>
-      <w:r>
-        <w:rPr>
-          <w:rFonts w:ascii="Calibri" w:eastAsia="Calibri" w:hAnsi="Calibri" w:cs="Times New Roman"/>
-          <w:kern w:val="0"/>
-          <w:sz w:val="24"/>
-          <w:szCs w:val="24"/>
-          <w14:ligatures w14:val="none"/>
-        </w:rPr>
-        <w:t xml:space="preserve"> scales ranging from ‘Strongly Disagree</w:t>
-      </w:r>
-      <w:r>
-        <w:rPr>
-          <w:rFonts w:ascii="Calibri" w:eastAsia="Calibri" w:hAnsi="Calibri" w:cs="Times New Roman"/>
-          <w:kern w:val="0"/>
-          <w:sz w:val="24"/>
-          <w:szCs w:val="24"/>
-          <w14:ligatures w14:val="none"/>
-        </w:rPr>
-        <w:t>’ (1) to ‘Strongly Agree’ (5).</w:t>
-      </w:r>
-      <w:r>
-        <w:rPr>
-          <w:rFonts w:ascii="Calibri" w:eastAsia="Calibri" w:hAnsi="Calibri" w:cs="Times New Roman"/>
-          <w:kern w:val="0"/>
-          <w:sz w:val="24"/>
-          <w:szCs w:val="24"/>
-          <w14:ligatures w14:val="none"/>
-        </w:rPr>
-        <w:t xml:space="preserve"> Each six-item subscale show</w:t>
-      </w:r>
-      <w:r>
-        <w:rPr>
-          <w:rFonts w:ascii="Calibri" w:eastAsia="Calibri" w:hAnsi="Calibri" w:cs="Times New Roman"/>
-          <w:kern w:val="0"/>
-          <w:sz w:val="24"/>
-          <w:szCs w:val="24"/>
-          <w14:ligatures w14:val="none"/>
-        </w:rPr>
-        <w:t>ed</w:t>
-      </w:r>
-      <w:r>
-        <w:rPr>
-          <w:rFonts w:ascii="Calibri" w:eastAsia="Calibri" w:hAnsi="Calibri" w:cs="Times New Roman"/>
-          <w:kern w:val="0"/>
-          <w:sz w:val="24"/>
-          <w:szCs w:val="24"/>
-          <w14:ligatures w14:val="none"/>
-        </w:rPr>
-        <w:t xml:space="preserve"> satisfactory internal consistenc</w:t>
-      </w:r>
-      <w:r>
-        <w:rPr>
-          <w:rFonts w:ascii="Calibri" w:eastAsia="Calibri" w:hAnsi="Calibri" w:cs="Times New Roman"/>
-          <w:kern w:val="0"/>
-          <w:sz w:val="24"/>
-          <w:szCs w:val="24"/>
-          <w14:ligatures w14:val="none"/>
-        </w:rPr>
-        <w:t>ies</w:t>
-      </w:r>
-      <w:r>
-        <w:rPr>
-          <w:rFonts w:ascii="Calibri" w:eastAsia="Calibri" w:hAnsi="Calibri" w:cs="Times New Roman"/>
-          <w:kern w:val="0"/>
-          <w:sz w:val="24"/>
-          <w:szCs w:val="24"/>
-          <w14:ligatures w14:val="none"/>
-        </w:rPr>
-        <w:t xml:space="preserve"> with Cronbach’s </w:t>
-      </w:r>
-      <w:r>
-        <w:rPr>
-          <w:rFonts w:ascii="Calibri" w:eastAsia="Calibri" w:hAnsi="Calibri" w:cs="Times New Roman"/>
-          <w:kern w:val="0"/>
-          <w:sz w:val="24"/>
-          <w:szCs w:val="24"/>
-          <w14:ligatures w14:val="none"/>
-        </w:rPr>
-        <w:t>α of .783 (deontology) and .750 (utilitarianism).</w:t>
-      </w:r>
-    </w:p>
-    <w:p>
-      <w:pPr>
-        <w:spacing w:before="180" w:after="180" w:afterAutospacing="1" w:line="480" w:lineRule="auto"/>
-        <w:ind w:firstLine="720"/>
-        <w:rPr>
-          <w:rFonts w:ascii="Calibri" w:eastAsia="Calibri" w:hAnsi="Calibri" w:cs="Times New Roman"/>
-          <w:kern w:val="0"/>
-          <w:sz w:val="24"/>
-          <w:szCs w:val="24"/>
-          <w14:ligatures w14:val="none"/>
-        </w:rPr>
-      </w:pPr>
-      <w:r>
-        <w:rPr>
-          <w:rFonts w:ascii="Calibri" w:eastAsia="Calibri" w:hAnsi="Calibri" w:cs="Times New Roman"/>
-          <w:kern w:val="0"/>
-          <w:sz w:val="24"/>
-          <w:szCs w:val="24"/>
-          <w14:ligatures w14:val="none"/>
-        </w:rPr>
-        <w:t xml:space="preserve">Individual differences in </w:t>
-      </w:r>
-      <w:r>
-        <w:rPr>
-          <w:rFonts w:ascii="Calibri" w:eastAsia="Calibri" w:hAnsi="Calibri" w:cs="Times New Roman"/>
-          <w:kern w:val="0"/>
-          <w:sz w:val="24"/>
-          <w:szCs w:val="24"/>
-          <w14:ligatures w14:val="none"/>
-        </w:rPr>
-        <w:t>health literacy</w:t>
-      </w:r>
-      <w:r>
-        <w:rPr>
-          <w:rFonts w:ascii="Calibri" w:eastAsia="Calibri" w:hAnsi="Calibri" w:cs="Times New Roman"/>
-          <w:kern w:val="0"/>
-          <w:sz w:val="24"/>
-          <w:szCs w:val="24"/>
-          <w14:ligatures w14:val="none"/>
-        </w:rPr>
-        <w:t xml:space="preserve"> were measured using the </w:t>
-      </w:r>
-      <w:r>
-        <w:rPr>
-          <w:rFonts w:ascii="Calibri" w:eastAsia="Calibri" w:hAnsi="Calibri" w:cs="Times New Roman"/>
-          <w:kern w:val="0"/>
-          <w:sz w:val="24"/>
-          <w:szCs w:val="24"/>
-          <w14:ligatures w14:val="none"/>
-        </w:rPr>
-        <w:t xml:space="preserve">Single Item Health Literacy Screener (SILS) </w:t>
-      </w:r>
-      <w:r>
-        <w:rPr>
-          <w:rFonts w:ascii="Calibri" w:eastAsia="Calibri" w:hAnsi="Calibri" w:cs="Times New Roman"/>
-          <w:kern w:val="0"/>
-          <w:sz w:val="24"/>
-          <w:szCs w:val="24"/>
-          <w14:ligatures w14:val="none"/>
-        </w:rPr>
-        <w:t xml:space="preserve">developed by </w:t>
-      </w:r>
-      <w:r>
-        <w:rPr>
-          <w:rFonts w:ascii="Calibri" w:eastAsia="Calibri" w:hAnsi="Calibri" w:cs="Times New Roman"/>
-          <w:kern w:val="0"/>
-          <w:sz w:val="24"/>
-          <w:szCs w:val="24"/>
-          <w14:ligatures w14:val="none"/>
-        </w:rPr>
-        <w:t>Morris</w:t>
-      </w:r>
-      <w:r>
-        <w:rPr>
-          <w:rFonts w:ascii="Calibri" w:eastAsia="Calibri" w:hAnsi="Calibri" w:cs="Times New Roman"/>
-          <w:kern w:val="0"/>
-          <w:sz w:val="24"/>
-          <w:szCs w:val="24"/>
-          <w14:ligatures w14:val="none"/>
-        </w:rPr>
-        <w:t xml:space="preserve">, </w:t>
-      </w:r>
-      <w:r>
-        <w:rPr>
-          <w:rFonts w:ascii="Calibri" w:eastAsia="Calibri" w:hAnsi="Calibri" w:cs="Times New Roman"/>
-          <w:kern w:val="0"/>
-          <w:sz w:val="24"/>
-          <w:szCs w:val="24"/>
-          <w14:ligatures w14:val="none"/>
-        </w:rPr>
-        <w:t>MacLean</w:t>
-      </w:r>
-      <w:r>
-        <w:rPr>
-          <w:rFonts w:ascii="Calibri" w:eastAsia="Calibri" w:hAnsi="Calibri" w:cs="Times New Roman"/>
-          <w:kern w:val="0"/>
-          <w:sz w:val="24"/>
-          <w:szCs w:val="24"/>
-          <w14:ligatures w14:val="none"/>
-        </w:rPr>
-        <w:t xml:space="preserve">, </w:t>
-      </w:r>
-      <w:r>
-        <w:rPr>
-          <w:rFonts w:ascii="Calibri" w:eastAsia="Calibri" w:hAnsi="Calibri" w:cs="Times New Roman"/>
-          <w:kern w:val="0"/>
-          <w:sz w:val="24"/>
-          <w:szCs w:val="24"/>
-          <w14:ligatures w14:val="none"/>
-        </w:rPr>
-        <w:t xml:space="preserve">Chew, </w:t>
-      </w:r>
-      <w:r>
-        <w:rPr>
-          <w:rFonts w:ascii="Calibri" w:eastAsia="Calibri" w:hAnsi="Calibri" w:cs="Times New Roman"/>
-          <w:kern w:val="0"/>
-          <w:sz w:val="24"/>
-          <w:szCs w:val="24"/>
-          <w14:ligatures w14:val="none"/>
-        </w:rPr>
-        <w:t xml:space="preserve">and </w:t>
-      </w:r>
-      <w:r>
-        <w:rPr>
-          <w:rFonts w:ascii="Calibri" w:eastAsia="Calibri" w:hAnsi="Calibri" w:cs="Times New Roman"/>
-          <w:kern w:val="0"/>
-          <w:sz w:val="24"/>
-          <w:szCs w:val="24"/>
-          <w14:ligatures w14:val="none"/>
-        </w:rPr>
-        <w:t>Littenberg</w:t>
-      </w:r>
-      <w:r>
-        <w:rPr>
-          <w:rFonts w:ascii="Calibri" w:eastAsia="Calibri" w:hAnsi="Calibri" w:cs="Times New Roman"/>
-          <w:kern w:val="0"/>
-          <w:sz w:val="24"/>
-          <w:szCs w:val="24"/>
-          <w14:ligatures w14:val="none"/>
-        </w:rPr>
-        <w:t xml:space="preserve"> (200</w:t>
-      </w:r>
-      <w:r>
-        <w:rPr>
-          <w:rFonts w:ascii="Calibri" w:eastAsia="Calibri" w:hAnsi="Calibri" w:cs="Times New Roman"/>
-          <w:kern w:val="0"/>
-          <w:sz w:val="24"/>
-          <w:szCs w:val="24"/>
-          <w14:ligatures w14:val="none"/>
-        </w:rPr>
-        <w:t>6</w:t>
-      </w:r>
-      <w:r>
-        <w:rPr>
-          <w:rFonts w:ascii="Calibri" w:eastAsia="Calibri" w:hAnsi="Calibri" w:cs="Times New Roman"/>
-          <w:kern w:val="0"/>
-          <w:sz w:val="24"/>
-          <w:szCs w:val="24"/>
-          <w14:ligatures w14:val="none"/>
-        </w:rPr>
-        <w:t xml:space="preserve">). </w:t>
-      </w:r>
-      <w:r>
-        <w:rPr>
-          <w:rFonts w:ascii="Calibri" w:eastAsia="Calibri" w:hAnsi="Calibri" w:cs="Times New Roman"/>
-          <w:kern w:val="0"/>
-          <w:sz w:val="24"/>
-          <w:szCs w:val="24"/>
-          <w14:ligatures w14:val="none"/>
-        </w:rPr>
-        <w:t xml:space="preserve">Health literacy is measured by </w:t>
-      </w:r>
-      <w:r>
-        <w:rPr>
-          <w:rFonts w:ascii="Calibri" w:eastAsia="Calibri" w:hAnsi="Calibri" w:cs="Times New Roman"/>
-          <w:kern w:val="0"/>
-          <w:sz w:val="24"/>
-          <w:szCs w:val="24"/>
-          <w14:ligatures w14:val="none"/>
-        </w:rPr>
-        <w:t>self-r</w:t>
-      </w:r>
-      <w:r>
-        <w:rPr>
-          <w:rFonts w:ascii="Calibri" w:eastAsia="Calibri" w:hAnsi="Calibri" w:cs="Times New Roman"/>
-          <w:kern w:val="0"/>
-          <w:sz w:val="24"/>
-          <w:szCs w:val="24"/>
-          <w14:ligatures w14:val="none"/>
-        </w:rPr>
-        <w:t xml:space="preserve">eported </w:t>
-      </w:r>
-      <w:r>
-        <w:rPr>
-          <w:rFonts w:ascii="Calibri" w:eastAsia="Calibri" w:hAnsi="Calibri" w:cs="Times New Roman"/>
-          <w:kern w:val="0"/>
-          <w:sz w:val="24"/>
-          <w:szCs w:val="24"/>
-          <w14:ligatures w14:val="none"/>
-        </w:rPr>
-        <w:t>confidence with medical forms</w:t>
-      </w:r>
-      <w:r>
-        <w:rPr>
-          <w:rFonts w:ascii="Calibri" w:eastAsia="Calibri" w:hAnsi="Calibri" w:cs="Times New Roman"/>
-          <w:kern w:val="0"/>
-          <w:sz w:val="24"/>
-          <w:szCs w:val="24"/>
-          <w14:ligatures w14:val="none"/>
-        </w:rPr>
-        <w:t xml:space="preserve"> (e.g., “</w:t>
-      </w:r>
-      <w:r>
-        <w:rPr>
-          <w:rFonts w:ascii="Calibri" w:eastAsia="Calibri" w:hAnsi="Calibri" w:cs="Times New Roman"/>
-          <w:kern w:val="0"/>
-          <w:sz w:val="24"/>
-          <w:szCs w:val="24"/>
-          <w14:ligatures w14:val="none"/>
-        </w:rPr>
-        <w:t>How confident are you filling out medical forms by yourself?</w:t>
-      </w:r>
-      <w:r>
-        <w:rPr>
-          <w:rFonts w:ascii="Calibri" w:eastAsia="Calibri" w:hAnsi="Calibri" w:cs="Times New Roman"/>
-          <w:kern w:val="0"/>
-          <w:sz w:val="24"/>
-          <w:szCs w:val="24"/>
-          <w14:ligatures w14:val="none"/>
-        </w:rPr>
-        <w:t xml:space="preserve">”). </w:t>
-      </w:r>
-      <w:r>
-        <w:rPr>
-          <w:rFonts w:ascii="Calibri" w:eastAsia="Calibri" w:hAnsi="Calibri" w:cs="Times New Roman"/>
-          <w:kern w:val="0"/>
-          <w:sz w:val="24"/>
-          <w:szCs w:val="24"/>
-          <w14:ligatures w14:val="none"/>
-        </w:rPr>
-        <w:t>Confidence is</w:t>
-      </w:r>
-      <w:r>
-        <w:rPr>
-          <w:rFonts w:ascii="Calibri" w:eastAsia="Calibri" w:hAnsi="Calibri" w:cs="Times New Roman"/>
-          <w:kern w:val="0"/>
-          <w:sz w:val="24"/>
-          <w:szCs w:val="24"/>
-          <w14:ligatures w14:val="none"/>
-        </w:rPr>
-        <w:t xml:space="preserve"> measured with </w:t>
-      </w:r>
-      <w:r>
-        <w:rPr>
-          <w:rFonts w:ascii="Calibri" w:eastAsia="Calibri" w:hAnsi="Calibri" w:cs="Times New Roman"/>
-          <w:kern w:val="0"/>
-          <w:sz w:val="24"/>
-          <w:szCs w:val="24"/>
-          <w14:ligatures w14:val="none"/>
-        </w:rPr>
-        <w:t xml:space="preserve">a </w:t>
-      </w:r>
-      <w:r>
-        <w:rPr>
-          <w:rFonts w:ascii="Calibri" w:eastAsia="Calibri" w:hAnsi="Calibri" w:cs="Times New Roman"/>
-          <w:kern w:val="0"/>
-          <w:sz w:val="24"/>
-          <w:szCs w:val="24"/>
-          <w14:ligatures w14:val="none"/>
-        </w:rPr>
-        <w:t>5-point Likert scale ranging from ‘</w:t>
-      </w:r>
-      <w:r>
-        <w:rPr>
-          <w:rFonts w:ascii="Calibri" w:eastAsia="Calibri" w:hAnsi="Calibri" w:cs="Times New Roman"/>
-          <w:kern w:val="0"/>
-          <w:sz w:val="24"/>
-          <w:szCs w:val="24"/>
-          <w14:ligatures w14:val="none"/>
-        </w:rPr>
-        <w:t>Never</w:t>
-      </w:r>
-      <w:r>
-        <w:rPr>
-          <w:rFonts w:ascii="Calibri" w:eastAsia="Calibri" w:hAnsi="Calibri" w:cs="Times New Roman"/>
-          <w:kern w:val="0"/>
-          <w:sz w:val="24"/>
-          <w:szCs w:val="24"/>
-          <w14:ligatures w14:val="none"/>
-        </w:rPr>
-        <w:t>’ (1) to ‘</w:t>
-      </w:r>
-      <w:r>
-        <w:rPr>
-          <w:rFonts w:ascii="Calibri" w:eastAsia="Calibri" w:hAnsi="Calibri" w:cs="Times New Roman"/>
-          <w:kern w:val="0"/>
-          <w:sz w:val="24"/>
-          <w:szCs w:val="24"/>
-          <w14:ligatures w14:val="none"/>
-        </w:rPr>
-        <w:t>Always</w:t>
-      </w:r>
-      <w:r>
-        <w:rPr>
-          <w:rFonts w:ascii="Calibri" w:eastAsia="Calibri" w:hAnsi="Calibri" w:cs="Times New Roman"/>
-          <w:kern w:val="0"/>
-          <w:sz w:val="24"/>
-          <w:szCs w:val="24"/>
-          <w14:ligatures w14:val="none"/>
-        </w:rPr>
-        <w:t>’ (5).</w:t>
-      </w:r>
-    </w:p>
-    <w:p>
-      <w:pPr>
-        <w:spacing w:before="180" w:after="180" w:afterAutospacing="1" w:line="480" w:lineRule="auto"/>
-        <w:ind w:firstLine="720"/>
-        <w:rPr>
-          <w:rFonts w:ascii="Calibri" w:eastAsia="Calibri" w:hAnsi="Calibri" w:cs="Times New Roman"/>
-          <w:kern w:val="0"/>
-          <w:sz w:val="24"/>
-          <w:szCs w:val="24"/>
-          <w14:ligatures w14:val="none"/>
-        </w:rPr>
-      </w:pPr>
-      <w:r>
-        <w:rPr>
-          <w:rFonts w:ascii="Calibri" w:eastAsia="Calibri" w:hAnsi="Calibri" w:cs="Times New Roman"/>
-          <w:kern w:val="0"/>
-          <w:sz w:val="24"/>
-          <w:szCs w:val="24"/>
-          <w14:ligatures w14:val="none"/>
-        </w:rPr>
-        <w:t xml:space="preserve">Individual differences in </w:t>
-      </w:r>
-      <w:r>
-        <w:rPr>
-          <w:rFonts w:ascii="Calibri" w:eastAsia="Calibri" w:hAnsi="Calibri" w:cs="Times New Roman"/>
-          <w:kern w:val="0"/>
-          <w:sz w:val="24"/>
-          <w:szCs w:val="24"/>
-          <w14:ligatures w14:val="none"/>
-        </w:rPr>
-        <w:t>Numeracy were measured using two tools. Subjective numeracy was measured using the Subjective Numeracy Scale (SNS)</w:t>
-      </w:r>
-      <w:r>
-        <w:rPr>
-          <w:rFonts w:ascii="Calibri" w:eastAsia="Calibri" w:hAnsi="Calibri" w:cs="Times New Roman"/>
-          <w:kern w:val="0"/>
-          <w:sz w:val="24"/>
-          <w:szCs w:val="24"/>
-          <w14:ligatures w14:val="none"/>
-        </w:rPr>
-        <w:t xml:space="preserve"> developed by </w:t>
-      </w:r>
-      <w:r>
-        <w:rPr>
-          <w:rFonts w:ascii="Calibri" w:eastAsia="Calibri" w:hAnsi="Calibri" w:cs="Times New Roman"/>
-          <w:kern w:val="0"/>
-          <w:sz w:val="24"/>
-          <w:szCs w:val="24"/>
-          <w14:ligatures w14:val="none"/>
-        </w:rPr>
-        <w:t>Zikmund-Fisher, Smith, Ubel, and Fagerlin</w:t>
-      </w:r>
-      <w:r>
-        <w:rPr>
-          <w:rFonts w:ascii="Calibri" w:eastAsia="Calibri" w:hAnsi="Calibri" w:cs="Times New Roman"/>
-          <w:kern w:val="0"/>
-          <w:sz w:val="24"/>
-          <w:szCs w:val="24"/>
-          <w14:ligatures w14:val="none"/>
-        </w:rPr>
-        <w:t xml:space="preserve"> (2</w:t>
-      </w:r>
-      <w:r>
-        <w:rPr>
-          <w:rFonts w:ascii="Calibri" w:eastAsia="Calibri" w:hAnsi="Calibri" w:cs="Times New Roman"/>
-          <w:kern w:val="0"/>
-          <w:sz w:val="24"/>
-          <w:szCs w:val="24"/>
-          <w14:ligatures w14:val="none"/>
-        </w:rPr>
-        <w:t>0</w:t>
-      </w:r>
-      <w:r>
-        <w:rPr>
-          <w:rFonts w:ascii="Calibri" w:eastAsia="Calibri" w:hAnsi="Calibri" w:cs="Times New Roman"/>
-          <w:kern w:val="0"/>
-          <w:sz w:val="24"/>
-          <w:szCs w:val="24"/>
-          <w14:ligatures w14:val="none"/>
-        </w:rPr>
-        <w:t>0</w:t>
-      </w:r>
-      <w:r>
-        <w:rPr>
-          <w:rFonts w:ascii="Calibri" w:eastAsia="Calibri" w:hAnsi="Calibri" w:cs="Times New Roman"/>
-          <w:kern w:val="0"/>
-          <w:sz w:val="24"/>
-          <w:szCs w:val="24"/>
-          <w14:ligatures w14:val="none"/>
-        </w:rPr>
-        <w:t>7</w:t>
-      </w:r>
-      <w:r>
-        <w:rPr>
-          <w:rFonts w:ascii="Calibri" w:eastAsia="Calibri" w:hAnsi="Calibri" w:cs="Times New Roman"/>
-          <w:kern w:val="0"/>
-          <w:sz w:val="24"/>
-          <w:szCs w:val="24"/>
-          <w14:ligatures w14:val="none"/>
-        </w:rPr>
-        <w:t xml:space="preserve">). </w:t>
-      </w:r>
-      <w:r>
-        <w:rPr>
-          <w:rFonts w:ascii="Calibri" w:eastAsia="Calibri" w:hAnsi="Calibri" w:cs="Times New Roman"/>
-          <w:kern w:val="0"/>
-          <w:sz w:val="24"/>
-          <w:szCs w:val="24"/>
-          <w14:ligatures w14:val="none"/>
-        </w:rPr>
-        <w:t>Four</w:t>
-      </w:r>
-      <w:r>
-        <w:rPr>
-          <w:rFonts w:ascii="Calibri" w:eastAsia="Calibri" w:hAnsi="Calibri" w:cs="Times New Roman"/>
-          <w:kern w:val="0"/>
-          <w:sz w:val="24"/>
-          <w:szCs w:val="24"/>
-          <w14:ligatures w14:val="none"/>
-        </w:rPr>
-        <w:t xml:space="preserve"> items measure </w:t>
-      </w:r>
-      <w:r>
-        <w:rPr>
-          <w:rFonts w:ascii="Calibri" w:eastAsia="Calibri" w:hAnsi="Calibri" w:cs="Times New Roman"/>
-          <w:kern w:val="0"/>
-          <w:sz w:val="24"/>
-          <w:szCs w:val="24"/>
-          <w14:ligatures w14:val="none"/>
-        </w:rPr>
-        <w:t xml:space="preserve">cognitive abilities </w:t>
-      </w:r>
-      <w:r>
-        <w:rPr>
-          <w:rFonts w:ascii="Calibri" w:eastAsia="Calibri" w:hAnsi="Calibri" w:cs="Times New Roman"/>
-          <w:kern w:val="0"/>
-          <w:sz w:val="24"/>
-          <w:szCs w:val="24"/>
-          <w14:ligatures w14:val="none"/>
-        </w:rPr>
-        <w:t>(e.g., “</w:t>
-      </w:r>
-      <w:r>
-        <w:rPr>
-          <w:rFonts w:ascii="Calibri" w:eastAsia="Calibri" w:hAnsi="Calibri" w:cs="Times New Roman"/>
-          <w:kern w:val="0"/>
-          <w:sz w:val="24"/>
-          <w:szCs w:val="24"/>
-          <w14:ligatures w14:val="none"/>
-        </w:rPr>
-        <w:t xml:space="preserve">How good </w:t>
-      </w:r>
-      <w:r>
-        <w:rPr>
-          <w:rFonts w:ascii="Calibri" w:eastAsia="Calibri" w:hAnsi="Calibri" w:cs="Times New Roman"/>
-          <w:kern w:val="0"/>
-          <w:sz w:val="24"/>
-          <w:szCs w:val="24"/>
-          <w14:ligatures w14:val="none"/>
-        </w:rPr>
-        <w:lastRenderedPageBreak/>
-        <w:t>are you at working with fractions</w:t>
-      </w:r>
-      <w:r>
-        <w:rPr>
-          <w:rFonts w:ascii="Calibri" w:eastAsia="Calibri" w:hAnsi="Calibri" w:cs="Times New Roman"/>
-          <w:kern w:val="0"/>
-          <w:sz w:val="24"/>
-          <w:szCs w:val="24"/>
-          <w14:ligatures w14:val="none"/>
-        </w:rPr>
-        <w:t>”)</w:t>
-      </w:r>
-      <w:r>
-        <w:rPr>
-          <w:rFonts w:ascii="Calibri" w:eastAsia="Calibri" w:hAnsi="Calibri" w:cs="Times New Roman"/>
-          <w:kern w:val="0"/>
-          <w:sz w:val="24"/>
-          <w:szCs w:val="24"/>
-          <w14:ligatures w14:val="none"/>
-        </w:rPr>
-        <w:t>, rated with 5-point Likert scales ranging from ‘Not at all good’ (1) to ‘Extremely good’ (5).</w:t>
-      </w:r>
-      <w:r>
-        <w:rPr>
-          <w:rFonts w:ascii="Calibri" w:eastAsia="Calibri" w:hAnsi="Calibri" w:cs="Times New Roman"/>
-          <w:kern w:val="0"/>
-          <w:sz w:val="24"/>
-          <w:szCs w:val="24"/>
-          <w14:ligatures w14:val="none"/>
-        </w:rPr>
-        <w:t xml:space="preserve"> An additional four items measure preference for numeric information (e.g., “</w:t>
-      </w:r>
-      <w:r>
-        <w:rPr>
-          <w:rFonts w:ascii="Calibri" w:eastAsia="Calibri" w:hAnsi="Calibri" w:cs="Times New Roman"/>
-          <w:kern w:val="0"/>
-          <w:sz w:val="24"/>
-          <w:szCs w:val="24"/>
-          <w14:ligatures w14:val="none"/>
-        </w:rPr>
-        <w:t>When reading the newspaper, how helpful do you find tables and graphs that are parts of a story?</w:t>
-      </w:r>
-      <w:r>
-        <w:rPr>
-          <w:rFonts w:ascii="Calibri" w:eastAsia="Calibri" w:hAnsi="Calibri" w:cs="Times New Roman"/>
-          <w:kern w:val="0"/>
-          <w:sz w:val="24"/>
-          <w:szCs w:val="24"/>
-          <w14:ligatures w14:val="none"/>
-        </w:rPr>
-        <w:t xml:space="preserve">”), rated with 5-point Likert scales </w:t>
-      </w:r>
-      <w:r>
-        <w:rPr>
-          <w:rFonts w:ascii="Calibri" w:eastAsia="Calibri" w:hAnsi="Calibri" w:cs="Times New Roman"/>
-          <w:kern w:val="0"/>
-          <w:sz w:val="24"/>
-          <w:szCs w:val="24"/>
-          <w14:ligatures w14:val="none"/>
-        </w:rPr>
-        <w:t>such as</w:t>
-      </w:r>
-      <w:r>
-        <w:rPr>
-          <w:rFonts w:ascii="Calibri" w:eastAsia="Calibri" w:hAnsi="Calibri" w:cs="Times New Roman"/>
-          <w:kern w:val="0"/>
-          <w:sz w:val="24"/>
-          <w:szCs w:val="24"/>
-          <w14:ligatures w14:val="none"/>
-        </w:rPr>
-        <w:t xml:space="preserve"> </w:t>
-      </w:r>
-      <w:r>
-        <w:rPr>
-          <w:rFonts w:ascii="Calibri" w:eastAsia="Calibri" w:hAnsi="Calibri" w:cs="Times New Roman"/>
-          <w:kern w:val="0"/>
-          <w:sz w:val="24"/>
-          <w:szCs w:val="24"/>
-          <w14:ligatures w14:val="none"/>
-        </w:rPr>
-        <w:t>‘Not at all helpful’ (1) to ‘Extremely helpful’ (5).</w:t>
-      </w:r>
-      <w:r>
-        <w:rPr>
-          <w:rFonts w:ascii="Calibri" w:eastAsia="Calibri" w:hAnsi="Calibri" w:cs="Times New Roman"/>
-          <w:kern w:val="0"/>
-          <w:sz w:val="24"/>
-          <w:szCs w:val="24"/>
-          <w14:ligatures w14:val="none"/>
-        </w:rPr>
-        <w:t xml:space="preserve"> Objective numeracy was measured using a number line estimation task adapted from Sigler, Thompson, and Schneider (2011).</w:t>
-      </w:r>
-      <w:r>
-        <w:rPr>
-          <w:rFonts w:ascii="Calibri" w:eastAsia="Calibri" w:hAnsi="Calibri" w:cs="Times New Roman"/>
-          <w:kern w:val="0"/>
-          <w:sz w:val="24"/>
-          <w:szCs w:val="24"/>
-          <w14:ligatures w14:val="none"/>
-        </w:rPr>
-        <w:t xml:space="preserve"> This task consisted of placing </w:t>
-      </w:r>
-      <w:r>
-        <w:rPr>
-          <w:rFonts w:ascii="Calibri" w:eastAsia="Calibri" w:hAnsi="Calibri" w:cs="Times New Roman"/>
-          <w:kern w:val="0"/>
-          <w:sz w:val="24"/>
-          <w:szCs w:val="24"/>
-          <w14:ligatures w14:val="none"/>
-        </w:rPr>
-        <w:t xml:space="preserve">a total of 20 </w:t>
-      </w:r>
-      <w:r>
-        <w:rPr>
-          <w:rFonts w:ascii="Calibri" w:eastAsia="Calibri" w:hAnsi="Calibri" w:cs="Times New Roman"/>
-          <w:kern w:val="0"/>
-          <w:sz w:val="24"/>
-          <w:szCs w:val="24"/>
-          <w14:ligatures w14:val="none"/>
-        </w:rPr>
-        <w:t xml:space="preserve">fractions (e.g., 1/19, 1/7, 3/8, </w:t>
-      </w:r>
-      <w:r>
-        <w:rPr>
-          <w:rFonts w:ascii="Calibri" w:eastAsia="Calibri" w:hAnsi="Calibri" w:cs="Times New Roman"/>
-          <w:kern w:val="0"/>
-          <w:sz w:val="24"/>
-          <w:szCs w:val="24"/>
-          <w14:ligatures w14:val="none"/>
-        </w:rPr>
-        <w:t xml:space="preserve">11/14, 17/4, 9/2, </w:t>
-      </w:r>
-      <w:r>
-        <w:rPr>
-          <w:rFonts w:ascii="Calibri" w:eastAsia="Calibri" w:hAnsi="Calibri" w:cs="Times New Roman"/>
-          <w:kern w:val="0"/>
-          <w:sz w:val="24"/>
-          <w:szCs w:val="24"/>
-          <w14:ligatures w14:val="none"/>
-        </w:rPr>
-        <w:t>etc.) in the correct place, on a number line ranging from 0-1 or 0-5</w:t>
-      </w:r>
-      <w:r>
-        <w:rPr>
-          <w:rFonts w:ascii="Calibri" w:eastAsia="Calibri" w:hAnsi="Calibri" w:cs="Times New Roman"/>
-          <w:kern w:val="0"/>
-          <w:sz w:val="24"/>
-          <w:szCs w:val="24"/>
-          <w14:ligatures w14:val="none"/>
-        </w:rPr>
-        <w:t>. Performance was rated as total percent absolute error</w:t>
-      </w:r>
-      <w:r>
-        <w:rPr>
-          <w:rFonts w:ascii="Calibri" w:eastAsia="Calibri" w:hAnsi="Calibri" w:cs="Times New Roman"/>
-          <w:kern w:val="0"/>
-          <w:sz w:val="24"/>
-          <w:szCs w:val="24"/>
-          <w14:ligatures w14:val="none"/>
-        </w:rPr>
-        <w:t xml:space="preserve"> accumulated across all fractions</w:t>
-      </w:r>
-      <w:r>
-        <w:rPr>
-          <w:rFonts w:ascii="Calibri" w:eastAsia="Calibri" w:hAnsi="Calibri" w:cs="Times New Roman"/>
-          <w:kern w:val="0"/>
-          <w:sz w:val="24"/>
-          <w:szCs w:val="24"/>
-          <w14:ligatures w14:val="none"/>
-        </w:rPr>
-        <w:t>, defined as:</w:t>
-      </w:r>
-      <w:r>
-        <w:rPr>
-          <w:rFonts w:ascii="Calibri" w:eastAsia="Calibri" w:hAnsi="Calibri" w:cs="Times New Roman"/>
-          <w:kern w:val="0"/>
-          <w:sz w:val="24"/>
-          <w:szCs w:val="24"/>
-          <w14:ligatures w14:val="none"/>
-        </w:rPr>
-        <w:t xml:space="preserve"> (|</w:t>
-      </w:r>
-      <w:r>
-        <w:rPr>
-          <w:rFonts w:ascii="Calibri" w:eastAsia="Calibri" w:hAnsi="Calibri" w:cs="Times New Roman"/>
-          <w:kern w:val="0"/>
-          <w:sz w:val="24"/>
-          <w:szCs w:val="24"/>
-          <w14:ligatures w14:val="none"/>
-        </w:rPr>
-        <w:t xml:space="preserve">Answer </w:t>
-      </w:r>
-      <w:r>
-        <w:rPr>
-          <w:rFonts w:ascii="Calibri" w:eastAsia="Calibri" w:hAnsi="Calibri" w:cs="Times New Roman"/>
-          <w:kern w:val="0"/>
-          <w:sz w:val="24"/>
-          <w:szCs w:val="24"/>
-          <w14:ligatures w14:val="none"/>
-        </w:rPr>
-        <w:t>-</w:t>
-      </w:r>
-      <w:r>
-        <w:rPr>
-          <w:rFonts w:ascii="Calibri" w:eastAsia="Calibri" w:hAnsi="Calibri" w:cs="Times New Roman"/>
-          <w:kern w:val="0"/>
-          <w:sz w:val="24"/>
-          <w:szCs w:val="24"/>
-          <w14:ligatures w14:val="none"/>
-        </w:rPr>
-        <w:t xml:space="preserve"> Correct Answer</w:t>
-      </w:r>
-      <w:r>
-        <w:rPr>
-          <w:rFonts w:ascii="Calibri" w:eastAsia="Calibri" w:hAnsi="Calibri" w:cs="Times New Roman"/>
-          <w:kern w:val="0"/>
-          <w:sz w:val="24"/>
-          <w:szCs w:val="24"/>
-          <w14:ligatures w14:val="none"/>
-        </w:rPr>
-        <w:t xml:space="preserve">|) / </w:t>
-      </w:r>
-      <w:r>
-        <w:rPr>
-          <w:rFonts w:ascii="Calibri" w:eastAsia="Calibri" w:hAnsi="Calibri" w:cs="Times New Roman"/>
-          <w:kern w:val="0"/>
-          <w:sz w:val="24"/>
-          <w:szCs w:val="24"/>
-          <w14:ligatures w14:val="none"/>
-        </w:rPr>
-        <w:t>Numerical Range</w:t>
+        <w:t xml:space="preserve"> Furthermore, participants were also measured on how persuasive each essay was (e.g., How persuasive was the above essay on your beliefs regarding [highly polarized issue]).</w:t>
+      </w:r>
+      <w:r>
+        <w:rPr>
+          <w:rFonts w:ascii="Calibri" w:eastAsia="Calibri" w:hAnsi="Calibri" w:cs="Times New Roman"/>
+          <w:kern w:val="0"/>
+          <w:sz w:val="24"/>
+          <w:szCs w:val="24"/>
+          <w14:ligatures w14:val="none"/>
+        </w:rPr>
+        <w:t xml:space="preserve"> Agreement with this statement was measured on a continuous scale ranging </w:t>
+      </w:r>
+      <w:r>
+        <w:rPr>
+          <w:rFonts w:ascii="Calibri" w:eastAsia="Calibri" w:hAnsi="Calibri" w:cs="Times New Roman"/>
+          <w:kern w:val="0"/>
+          <w:sz w:val="24"/>
+          <w:szCs w:val="24"/>
+          <w14:ligatures w14:val="none"/>
+        </w:rPr>
+        <w:t xml:space="preserve">from </w:t>
+      </w:r>
+      <w:r>
+        <w:rPr>
+          <w:rFonts w:ascii="Calibri" w:eastAsia="Calibri" w:hAnsi="Calibri" w:cs="Times New Roman"/>
+          <w:kern w:val="0"/>
+          <w:sz w:val="24"/>
+          <w:szCs w:val="24"/>
+          <w14:ligatures w14:val="none"/>
+        </w:rPr>
+        <w:t>extremely unpersuasive</w:t>
+      </w:r>
+      <w:r>
+        <w:rPr>
+          <w:rFonts w:ascii="Calibri" w:eastAsia="Calibri" w:hAnsi="Calibri" w:cs="Times New Roman"/>
+          <w:kern w:val="0"/>
+          <w:sz w:val="24"/>
+          <w:szCs w:val="24"/>
+          <w14:ligatures w14:val="none"/>
+        </w:rPr>
+        <w:t xml:space="preserve"> (-50</w:t>
+      </w:r>
+      <w:r>
+        <w:rPr>
+          <w:rFonts w:ascii="Calibri" w:eastAsia="Calibri" w:hAnsi="Calibri" w:cs="Times New Roman"/>
+          <w:kern w:val="0"/>
+          <w:sz w:val="24"/>
+          <w:szCs w:val="24"/>
+          <w14:ligatures w14:val="none"/>
+        </w:rPr>
+        <w:t>)</w:t>
+      </w:r>
+      <w:r>
+        <w:rPr>
+          <w:rFonts w:ascii="Calibri" w:eastAsia="Calibri" w:hAnsi="Calibri" w:cs="Times New Roman"/>
+          <w:kern w:val="0"/>
+          <w:sz w:val="24"/>
+          <w:szCs w:val="24"/>
+          <w14:ligatures w14:val="none"/>
+        </w:rPr>
+        <w:t xml:space="preserve">, to neither </w:t>
+      </w:r>
+      <w:r>
+        <w:rPr>
+          <w:rFonts w:ascii="Calibri" w:eastAsia="Calibri" w:hAnsi="Calibri" w:cs="Times New Roman"/>
+          <w:kern w:val="0"/>
+          <w:sz w:val="24"/>
+          <w:szCs w:val="24"/>
+          <w14:ligatures w14:val="none"/>
+        </w:rPr>
+        <w:t xml:space="preserve">persuasive </w:t>
+      </w:r>
+      <w:r>
+        <w:rPr>
+          <w:rFonts w:ascii="Calibri" w:eastAsia="Calibri" w:hAnsi="Calibri" w:cs="Times New Roman"/>
+          <w:kern w:val="0"/>
+          <w:sz w:val="24"/>
+          <w:szCs w:val="24"/>
+          <w14:ligatures w14:val="none"/>
+        </w:rPr>
+        <w:t>nor</w:t>
+      </w:r>
+      <w:r>
+        <w:rPr>
+          <w:rFonts w:ascii="Calibri" w:eastAsia="Calibri" w:hAnsi="Calibri" w:cs="Times New Roman"/>
+          <w:kern w:val="0"/>
+          <w:sz w:val="24"/>
+          <w:szCs w:val="24"/>
+          <w14:ligatures w14:val="none"/>
+        </w:rPr>
+        <w:t xml:space="preserve"> unpersuasive</w:t>
+      </w:r>
+      <w:r>
+        <w:rPr>
+          <w:rFonts w:ascii="Calibri" w:eastAsia="Calibri" w:hAnsi="Calibri" w:cs="Times New Roman"/>
+          <w:kern w:val="0"/>
+          <w:sz w:val="24"/>
+          <w:szCs w:val="24"/>
+          <w14:ligatures w14:val="none"/>
+        </w:rPr>
+        <w:t xml:space="preserve"> (0),</w:t>
+      </w:r>
+      <w:r>
+        <w:rPr>
+          <w:rFonts w:ascii="Calibri" w:eastAsia="Calibri" w:hAnsi="Calibri" w:cs="Times New Roman"/>
+          <w:kern w:val="0"/>
+          <w:sz w:val="24"/>
+          <w:szCs w:val="24"/>
+          <w14:ligatures w14:val="none"/>
+        </w:rPr>
+        <w:t xml:space="preserve"> to </w:t>
+      </w:r>
+      <w:r>
+        <w:rPr>
+          <w:rFonts w:ascii="Calibri" w:eastAsia="Calibri" w:hAnsi="Calibri" w:cs="Times New Roman"/>
+          <w:kern w:val="0"/>
+          <w:sz w:val="24"/>
+          <w:szCs w:val="24"/>
+          <w14:ligatures w14:val="none"/>
+        </w:rPr>
+        <w:t>extremely persuasive</w:t>
+      </w:r>
+      <w:r>
+        <w:rPr>
+          <w:rFonts w:ascii="Calibri" w:eastAsia="Calibri" w:hAnsi="Calibri" w:cs="Times New Roman"/>
+          <w:kern w:val="0"/>
+          <w:sz w:val="24"/>
+          <w:szCs w:val="24"/>
+          <w14:ligatures w14:val="none"/>
+        </w:rPr>
+        <w:t xml:space="preserve"> (50</w:t>
+      </w:r>
+      <w:r>
+        <w:rPr>
+          <w:rFonts w:ascii="Calibri" w:eastAsia="Calibri" w:hAnsi="Calibri" w:cs="Times New Roman"/>
+          <w:kern w:val="0"/>
+          <w:sz w:val="24"/>
+          <w:szCs w:val="24"/>
+          <w14:ligatures w14:val="none"/>
+        </w:rPr>
+        <w:t>)</w:t>
       </w:r>
       <w:r>
         <w:rPr>
@@ -2453,39 +1941,79 @@
           <w:sz w:val="24"/>
           <w:szCs w:val="24"/>
         </w:rPr>
-        <w:t xml:space="preserve">We </w:t>
-      </w:r>
-      <w:r>
-        <w:rPr>
-          <w:rFonts w:ascii="Calibri" w:eastAsia="Calibri" w:hAnsi="Calibri" w:cs="Times New Roman"/>
-          <w:sz w:val="24"/>
-          <w:szCs w:val="24"/>
-        </w:rPr>
-        <w:t xml:space="preserve">originally </w:t>
-      </w:r>
-      <w:r>
-        <w:rPr>
-          <w:rFonts w:ascii="Calibri" w:eastAsia="Calibri" w:hAnsi="Calibri" w:cs="Times New Roman"/>
-          <w:sz w:val="24"/>
-          <w:szCs w:val="24"/>
-        </w:rPr>
-        <w:t xml:space="preserve">planned to recruit approximately 180 participants. </w:t>
-      </w:r>
-      <w:r>
-        <w:rPr>
-          <w:rFonts w:ascii="Calibri" w:eastAsia="Calibri" w:hAnsi="Calibri" w:cs="Times New Roman"/>
-          <w:sz w:val="24"/>
-          <w:szCs w:val="24"/>
-        </w:rPr>
-        <w:t>This minimum s</w:t>
-      </w:r>
-      <w:r>
-        <w:rPr>
-          <w:rFonts w:ascii="Calibri" w:eastAsia="Calibri" w:hAnsi="Calibri" w:cs="Times New Roman"/>
-          <w:sz w:val="24"/>
-          <w:szCs w:val="24"/>
-        </w:rPr>
-        <w:t>ample size was determined a-priori using G-power 3.1.9.7 with the following parameters: seeking the difference between two independent means (two groups), an effect size of .5, an alpha of .05, and a power of .95, for a linear multiple regression.</w:t>
+        <w:t>A</w:t>
+      </w:r>
+      <w:r>
+        <w:rPr>
+          <w:rFonts w:ascii="Calibri" w:eastAsia="Calibri" w:hAnsi="Calibri" w:cs="Times New Roman"/>
+          <w:sz w:val="24"/>
+          <w:szCs w:val="24"/>
+        </w:rPr>
+        <w:t xml:space="preserve">n adequate </w:t>
+      </w:r>
+      <w:r>
+        <w:rPr>
+          <w:rFonts w:ascii="Calibri" w:eastAsia="Calibri" w:hAnsi="Calibri" w:cs="Times New Roman"/>
+          <w:sz w:val="24"/>
+          <w:szCs w:val="24"/>
+        </w:rPr>
+        <w:t>s</w:t>
+      </w:r>
+      <w:r>
+        <w:rPr>
+          <w:rFonts w:ascii="Calibri" w:eastAsia="Calibri" w:hAnsi="Calibri" w:cs="Times New Roman"/>
+          <w:sz w:val="24"/>
+          <w:szCs w:val="24"/>
+        </w:rPr>
+        <w:t>ample size</w:t>
+      </w:r>
+      <w:r>
+        <w:rPr>
+          <w:rFonts w:ascii="Calibri" w:eastAsia="Calibri" w:hAnsi="Calibri" w:cs="Times New Roman"/>
+          <w:sz w:val="24"/>
+          <w:szCs w:val="24"/>
+        </w:rPr>
+        <w:t xml:space="preserve"> of 157</w:t>
+      </w:r>
+      <w:r>
+        <w:rPr>
+          <w:rFonts w:ascii="Calibri" w:eastAsia="Calibri" w:hAnsi="Calibri" w:cs="Times New Roman"/>
+          <w:sz w:val="24"/>
+          <w:szCs w:val="24"/>
+        </w:rPr>
+        <w:t xml:space="preserve"> was determined using G-power 3.1.9.7 with the following parameters: </w:t>
+      </w:r>
+      <w:r>
+        <w:rPr>
+          <w:rFonts w:ascii="Calibri" w:eastAsia="Calibri" w:hAnsi="Calibri" w:cs="Times New Roman"/>
+          <w:sz w:val="24"/>
+          <w:szCs w:val="24"/>
+        </w:rPr>
+        <w:t>ANOVA – repeated measures</w:t>
+      </w:r>
+      <w:r>
+        <w:rPr>
+          <w:rFonts w:ascii="Calibri" w:eastAsia="Calibri" w:hAnsi="Calibri" w:cs="Times New Roman"/>
+          <w:sz w:val="24"/>
+          <w:szCs w:val="24"/>
+        </w:rPr>
+        <w:t>, an effect size of .</w:t>
+      </w:r>
+      <w:r>
+        <w:rPr>
+          <w:rFonts w:ascii="Calibri" w:eastAsia="Calibri" w:hAnsi="Calibri" w:cs="Times New Roman"/>
+          <w:sz w:val="24"/>
+          <w:szCs w:val="24"/>
+        </w:rPr>
+        <w:t>3</w:t>
+      </w:r>
+      <w:r>
+        <w:rPr>
+          <w:rFonts w:ascii="Calibri" w:eastAsia="Calibri" w:hAnsi="Calibri" w:cs="Times New Roman"/>
+          <w:sz w:val="24"/>
+          <w:szCs w:val="24"/>
+        </w:rPr>
+        <w:t>5, an alpha of .05, and a power of .95, for a linear multiple regression.</w:t>
       </w:r>
       <w:r>
         <w:rPr>
@@ -2517,7 +2045,7 @@
           <w:sz w:val="24"/>
           <w:szCs w:val="24"/>
         </w:rPr>
-        <w:t xml:space="preserve">highly polarized beliefs </w:t>
+        <w:t xml:space="preserve">beliefs </w:t>
       </w:r>
       <w:r>
         <w:rPr>
@@ -2533,7 +2061,71 @@
           <w:sz w:val="24"/>
           <w:szCs w:val="24"/>
         </w:rPr>
-        <w:t>surveyed (climate change, death penalty, support for UHC, slavery) were all treated as continuous variables. We examined the effects of experimental condition (high or low social consensus) and individual differences (deontological and utilitarian orientation, health literacy, multiple measures of numeracy) on our outcome measure. We examined the main effect, as well as interactions between deontology and utilitarianism with our experimental conditions for our predictors. All tests were conducted in R and considered statistically significant when P &lt;.05.</w:t>
+        <w:t xml:space="preserve">surveyed (climate change, death penalty, support for UHC, </w:t>
+      </w:r>
+      <w:r>
+        <w:rPr>
+          <w:rFonts w:ascii="Calibri" w:eastAsia="Calibri" w:hAnsi="Calibri" w:cs="Times New Roman"/>
+          <w:sz w:val="24"/>
+          <w:szCs w:val="24"/>
+        </w:rPr>
+        <w:t>exercise</w:t>
+      </w:r>
+      <w:r>
+        <w:rPr>
+          <w:rFonts w:ascii="Calibri" w:eastAsia="Calibri" w:hAnsi="Calibri" w:cs="Times New Roman"/>
+          <w:sz w:val="24"/>
+          <w:szCs w:val="24"/>
+        </w:rPr>
+        <w:t>) were all treated as continuous variables. We examined the effects of experimental condition (</w:t>
+      </w:r>
+      <w:r>
+        <w:rPr>
+          <w:rFonts w:ascii="Calibri" w:eastAsia="Calibri" w:hAnsi="Calibri" w:cs="Times New Roman"/>
+          <w:sz w:val="24"/>
+          <w:szCs w:val="24"/>
+        </w:rPr>
+        <w:t>four moral conviction intervention conditions and a control</w:t>
+      </w:r>
+      <w:r>
+        <w:rPr>
+          <w:rFonts w:ascii="Calibri" w:eastAsia="Calibri" w:hAnsi="Calibri" w:cs="Times New Roman"/>
+          <w:sz w:val="24"/>
+          <w:szCs w:val="24"/>
+        </w:rPr>
+        <w:t>) on our outcome measure</w:t>
+      </w:r>
+      <w:r>
+        <w:rPr>
+          <w:rFonts w:ascii="Calibri" w:eastAsia="Calibri" w:hAnsi="Calibri" w:cs="Times New Roman"/>
+          <w:sz w:val="24"/>
+          <w:szCs w:val="24"/>
+        </w:rPr>
+        <w:t>s</w:t>
+      </w:r>
+      <w:r>
+        <w:rPr>
+          <w:rFonts w:ascii="Calibri" w:eastAsia="Calibri" w:hAnsi="Calibri" w:cs="Times New Roman"/>
+          <w:sz w:val="24"/>
+          <w:szCs w:val="24"/>
+        </w:rPr>
+        <w:t>. We examined the main effec</w:t>
+      </w:r>
+      <w:r>
+        <w:rPr>
+          <w:rFonts w:ascii="Calibri" w:eastAsia="Calibri" w:hAnsi="Calibri" w:cs="Times New Roman"/>
+          <w:sz w:val="24"/>
+          <w:szCs w:val="24"/>
+        </w:rPr>
+        <w:t>t</w:t>
+      </w:r>
+      <w:r>
+        <w:rPr>
+          <w:rFonts w:ascii="Calibri" w:eastAsia="Calibri" w:hAnsi="Calibri" w:cs="Times New Roman"/>
+          <w:sz w:val="24"/>
+          <w:szCs w:val="24"/>
+        </w:rPr>
+        <w:t>. All tests were conducted in R and considered statistically significant when P &lt;.05.</w:t>
       </w:r>
     </w:p>
     <w:p>
@@ -2562,7 +2154,29 @@
           <w:szCs w:val="24"/>
         </w:rPr>
         <w:lastRenderedPageBreak/>
-        <w:t>Study 1 Hypothesis:</w:t>
+        <w:t xml:space="preserve">Study </w:t>
+      </w:r>
+      <w:r>
+        <w:rPr>
+          <w:rFonts w:ascii="Calibri Light" w:eastAsia="Times New Roman" w:hAnsi="Calibri Light" w:cs="Times New Roman"/>
+          <w:b/>
+          <w:i/>
+          <w:color w:val="000000"/>
+          <w:sz w:val="28"/>
+          <w:szCs w:val="24"/>
+        </w:rPr>
+        <w:t>2</w:t>
+      </w:r>
+      <w:r>
+        <w:rPr>
+          <w:rFonts w:ascii="Calibri Light" w:eastAsia="Times New Roman" w:hAnsi="Calibri Light" w:cs="Times New Roman"/>
+          <w:b/>
+          <w:i/>
+          <w:color w:val="000000"/>
+          <w:sz w:val="28"/>
+          <w:szCs w:val="24"/>
+        </w:rPr>
+        <w:t xml:space="preserve"> Hypothesis:</w:t>
       </w:r>
       <w:bookmarkEnd w:id="2"/>
     </w:p>
@@ -2582,15 +2196,39 @@
           <w:sz w:val="24"/>
           <w:szCs w:val="24"/>
         </w:rPr>
-        <w:t xml:space="preserve">Hypothesis 1: </w:t>
-      </w:r>
-      <w:r>
-        <w:rPr>
-          <w:rFonts w:ascii="Calibri" w:eastAsia="Calibri" w:hAnsi="Calibri" w:cs="Times New Roman"/>
-          <w:sz w:val="24"/>
-          <w:szCs w:val="24"/>
-        </w:rPr>
-        <w:t xml:space="preserve">The social consensus manipulation will result in different levels of support for </w:t>
+        <w:t>Hypothesis 1</w:t>
+      </w:r>
+      <w:r>
+        <w:rPr>
+          <w:rFonts w:ascii="Calibri" w:eastAsia="Calibri" w:hAnsi="Calibri" w:cs="Times New Roman"/>
+          <w:sz w:val="24"/>
+          <w:szCs w:val="24"/>
+        </w:rPr>
+        <w:t xml:space="preserve">: </w:t>
+      </w:r>
+      <w:r>
+        <w:rPr>
+          <w:rFonts w:ascii="Calibri" w:eastAsia="Calibri" w:hAnsi="Calibri" w:cs="Times New Roman"/>
+          <w:sz w:val="24"/>
+          <w:szCs w:val="24"/>
+        </w:rPr>
+        <w:t>The moral</w:t>
+      </w:r>
+      <w:r>
+        <w:rPr>
+          <w:rFonts w:ascii="Calibri" w:eastAsia="Calibri" w:hAnsi="Calibri" w:cs="Times New Roman"/>
+          <w:sz w:val="24"/>
+          <w:szCs w:val="24"/>
+        </w:rPr>
+        <w:t xml:space="preserve"> conviction</w:t>
+      </w:r>
+      <w:r>
+        <w:rPr>
+          <w:rFonts w:ascii="Calibri" w:eastAsia="Calibri" w:hAnsi="Calibri" w:cs="Times New Roman"/>
+          <w:sz w:val="24"/>
+          <w:szCs w:val="24"/>
+        </w:rPr>
+        <w:t xml:space="preserve"> manipulation will result in different levels of support for </w:t>
       </w:r>
       <w:r>
         <w:rPr>
@@ -2622,23 +2260,7 @@
           <w:sz w:val="24"/>
           <w:szCs w:val="24"/>
         </w:rPr>
-        <w:t xml:space="preserve">, positively correlated with the </w:t>
-      </w:r>
-      <w:r>
-        <w:rPr>
-          <w:rFonts w:ascii="Calibri" w:eastAsia="Calibri" w:hAnsi="Calibri" w:cs="Times New Roman"/>
-          <w:sz w:val="24"/>
-          <w:szCs w:val="24"/>
-        </w:rPr>
-        <w:t>social consensus manipulation</w:t>
-      </w:r>
-      <w:r>
-        <w:rPr>
-          <w:rFonts w:ascii="Calibri" w:eastAsia="Calibri" w:hAnsi="Calibri" w:cs="Times New Roman"/>
-          <w:sz w:val="24"/>
-          <w:szCs w:val="24"/>
-        </w:rPr>
-        <w:t>, such that high levels of social consensus result in increased support.</w:t>
+        <w:t>.</w:t>
       </w:r>
     </w:p>
     <w:p>
@@ -2649,6 +2271,7 @@
           <w:rFonts w:ascii="Calibri" w:eastAsia="Calibri" w:hAnsi="Calibri" w:cs="Times New Roman"/>
           <w:sz w:val="24"/>
           <w:szCs w:val="24"/>
+          <w:highlight w:val="yellow"/>
         </w:rPr>
       </w:pPr>
       <w:r>
@@ -2657,31 +2280,7 @@
           <w:sz w:val="24"/>
           <w:szCs w:val="24"/>
         </w:rPr>
-        <w:t>Hypothesis 2: Individual differences in</w:t>
-      </w:r>
-      <w:r>
-        <w:rPr>
-          <w:rFonts w:ascii="Calibri" w:eastAsia="Calibri" w:hAnsi="Calibri" w:cs="Times New Roman"/>
-          <w:sz w:val="24"/>
-          <w:szCs w:val="24"/>
-        </w:rPr>
-        <w:t xml:space="preserve"> </w:t>
-      </w:r>
-      <w:r>
-        <w:rPr>
-          <w:rFonts w:ascii="Calibri" w:eastAsia="Calibri" w:hAnsi="Calibri" w:cs="Times New Roman"/>
-          <w:sz w:val="24"/>
-          <w:szCs w:val="24"/>
-        </w:rPr>
-        <w:t>Utilitarian orientation</w:t>
-      </w:r>
-      <w:r>
-        <w:rPr>
-          <w:rFonts w:ascii="Calibri" w:eastAsia="Calibri" w:hAnsi="Calibri" w:cs="Times New Roman"/>
-          <w:sz w:val="24"/>
-          <w:szCs w:val="24"/>
-        </w:rPr>
-        <w:t xml:space="preserve"> (H2a) and </w:t>
+        <w:t xml:space="preserve">Hypothesis 2: </w:t>
       </w:r>
       <w:bookmarkStart w:id="3" w:name="_Toc151474573"/>
       <w:r>
@@ -2690,54 +2289,72 @@
           <w:sz w:val="24"/>
           <w:szCs w:val="24"/>
         </w:rPr>
-        <w:t xml:space="preserve">Deontological orientation </w:t>
-      </w:r>
-      <w:r>
-        <w:rPr>
-          <w:rFonts w:ascii="Calibri" w:eastAsia="Calibri" w:hAnsi="Calibri" w:cs="Times New Roman"/>
-          <w:sz w:val="24"/>
-          <w:szCs w:val="24"/>
-        </w:rPr>
-        <w:t xml:space="preserve">(H2b) </w:t>
-      </w:r>
-      <w:r>
-        <w:rPr>
-          <w:rFonts w:ascii="Calibri" w:eastAsia="Calibri" w:hAnsi="Calibri" w:cs="Times New Roman"/>
-          <w:sz w:val="24"/>
-          <w:szCs w:val="24"/>
-        </w:rPr>
-        <w:t>will result in different levels of support for the highly polarized issues.</w:t>
+        <w:t xml:space="preserve">The ‘moral piggybacking’ and ‘moral responsibility’ interventions </w:t>
+      </w:r>
+      <w:r>
+        <w:rPr>
+          <w:rFonts w:ascii="Calibri" w:eastAsia="Calibri" w:hAnsi="Calibri" w:cs="Times New Roman"/>
+          <w:sz w:val="24"/>
+          <w:szCs w:val="24"/>
+        </w:rPr>
+        <w:t>(H2</w:t>
+      </w:r>
+      <w:r>
+        <w:rPr>
+          <w:rFonts w:ascii="Calibri" w:eastAsia="Calibri" w:hAnsi="Calibri" w:cs="Times New Roman"/>
+          <w:sz w:val="24"/>
+          <w:szCs w:val="24"/>
+        </w:rPr>
+        <w:t>a</w:t>
+      </w:r>
+      <w:r>
+        <w:rPr>
+          <w:rFonts w:ascii="Calibri" w:eastAsia="Calibri" w:hAnsi="Calibri" w:cs="Times New Roman"/>
+          <w:sz w:val="24"/>
+          <w:szCs w:val="24"/>
+        </w:rPr>
+        <w:t xml:space="preserve">) </w:t>
+      </w:r>
+      <w:r>
+        <w:rPr>
+          <w:rFonts w:ascii="Calibri" w:eastAsia="Calibri" w:hAnsi="Calibri" w:cs="Times New Roman"/>
+          <w:sz w:val="24"/>
+          <w:szCs w:val="24"/>
+        </w:rPr>
+        <w:t xml:space="preserve">will result </w:t>
       </w:r>
       <w:bookmarkEnd w:id="3"/>
-    </w:p>
-    <w:p>
-      <w:pPr>
-        <w:spacing w:after="100" w:afterAutospacing="1" w:line="480" w:lineRule="auto"/>
-        <w:ind w:left="720"/>
-        <w:rPr>
-          <w:rFonts w:ascii="Calibri" w:eastAsia="Calibri" w:hAnsi="Calibri" w:cs="Times New Roman"/>
-          <w:sz w:val="24"/>
-          <w:szCs w:val="24"/>
-          <w:highlight w:val="yellow"/>
-        </w:rPr>
-      </w:pPr>
-      <w:r>
-        <w:rPr>
-          <w:rFonts w:ascii="Calibri" w:eastAsia="Calibri" w:hAnsi="Calibri" w:cs="Times New Roman"/>
-          <w:sz w:val="24"/>
-          <w:szCs w:val="24"/>
-          <w:highlight w:val="yellow"/>
-        </w:rPr>
-        <w:t>For our results, say, we tested hypothesis 1 with X and Y – the results of which indicate X and Y about hypothesis 1</w:t>
-      </w:r>
-      <w:r>
-        <w:rPr>
-          <w:rFonts w:ascii="Calibri" w:eastAsia="Calibri" w:hAnsi="Calibri" w:cs="Times New Roman"/>
-          <w:sz w:val="24"/>
-          <w:szCs w:val="24"/>
-          <w:highlight w:val="yellow"/>
-        </w:rPr>
-        <w:t>. To test hypothesis 2, we did x and y and blah blah.</w:t>
+      <w:r>
+        <w:rPr>
+          <w:rFonts w:ascii="Calibri" w:eastAsia="Calibri" w:hAnsi="Calibri" w:cs="Times New Roman"/>
+          <w:sz w:val="24"/>
+          <w:szCs w:val="24"/>
+        </w:rPr>
+        <w:t xml:space="preserve">in </w:t>
+      </w:r>
+      <w:r>
+        <w:rPr>
+          <w:rFonts w:ascii="Calibri" w:eastAsia="Calibri" w:hAnsi="Calibri" w:cs="Times New Roman"/>
+          <w:sz w:val="24"/>
+          <w:szCs w:val="24"/>
+        </w:rPr>
+        <w:t>an increase</w:t>
+      </w:r>
+      <w:r>
+        <w:rPr>
+          <w:rFonts w:ascii="Calibri" w:eastAsia="Calibri" w:hAnsi="Calibri" w:cs="Times New Roman"/>
+          <w:sz w:val="24"/>
+          <w:szCs w:val="24"/>
+        </w:rPr>
+        <w:t xml:space="preserve"> in moral conviction behind belief for highly polarized issues</w:t>
+      </w:r>
+      <w:r>
+        <w:rPr>
+          <w:rFonts w:ascii="Calibri" w:eastAsia="Calibri" w:hAnsi="Calibri" w:cs="Times New Roman"/>
+          <w:sz w:val="24"/>
+          <w:szCs w:val="24"/>
+        </w:rPr>
+        <w:t xml:space="preserve"> and the ‘pragmatic’ and ‘hedonic’ interventions will result in a decrease in moral conviction behind belief for highly polarized issues.</w:t>
       </w:r>
     </w:p>
     <w:sectPr>

</xml_diff>

<commit_message>
Created a template w/ correct APA headings/subheadings, starting the draft of our study 1 + 2 + minor interstitial/ancillary material. Going to finish results for study 2 next and maybe make some gfx.
</commit_message>
<xml_diff>
--- a/Dissertation Proposal/Restructure process/Dissertation Proposal Section Drafts/Study 2 Methods Draft.docx
+++ b/Dissertation Proposal/Restructure process/Dissertation Proposal Section Drafts/Study 2 Methods Draft.docx
@@ -82,6 +82,14 @@
           <w:sz w:val="24"/>
           <w:szCs w:val="24"/>
         </w:rPr>
+        <w:t xml:space="preserve"> on support for a topic</w:t>
+      </w:r>
+      <w:r>
+        <w:rPr>
+          <w:rFonts w:ascii="Calibri" w:hAnsi="Calibri" w:cs="Calibri"/>
+          <w:sz w:val="24"/>
+          <w:szCs w:val="24"/>
+        </w:rPr>
         <w:t xml:space="preserve"> using a </w:t>
       </w:r>
       <w:r>
@@ -194,7 +202,7 @@
           <w:sz w:val="24"/>
           <w:szCs w:val="24"/>
         </w:rPr>
-        <w:t xml:space="preserve"> highly polarized topic as our</w:t>
+        <w:t xml:space="preserve"> topic as our</w:t>
       </w:r>
       <w:r>
         <w:rPr>
@@ -753,7 +761,18 @@
           <w:szCs w:val="24"/>
           <w14:ligatures w14:val="none"/>
         </w:rPr>
-        <w:t>on each of our four highly polarized topics and then complete the outcome measures</w:t>
+        <w:t xml:space="preserve">on each of our four highly </w:t>
+      </w:r>
+      <w:r>
+        <w:rPr>
+          <w:rFonts w:ascii="Calibri" w:eastAsia="Calibri" w:hAnsi="Calibri" w:cs="Times New Roman"/>
+          <w:kern w:val="0"/>
+          <w:sz w:val="24"/>
+          <w:szCs w:val="24"/>
+          <w14:ligatures w14:val="none"/>
+        </w:rPr>
+        <w:lastRenderedPageBreak/>
+        <w:t>polarized topics and then complete the outcome measures</w:t>
       </w:r>
       <w:r>
         <w:rPr>
@@ -783,18 +802,7 @@
           <w:szCs w:val="24"/>
           <w14:ligatures w14:val="none"/>
         </w:rPr>
-        <w:t xml:space="preserve">moral </w:t>
-      </w:r>
-      <w:r>
-        <w:rPr>
-          <w:rFonts w:ascii="Calibri" w:eastAsia="Calibri" w:hAnsi="Calibri" w:cs="Times New Roman"/>
-          <w:kern w:val="0"/>
-          <w:sz w:val="24"/>
-          <w:szCs w:val="24"/>
-          <w14:ligatures w14:val="none"/>
-        </w:rPr>
-        <w:lastRenderedPageBreak/>
-        <w:t>responsibility</w:t>
+        <w:t>moral responsibility</w:t>
       </w:r>
       <w:r>
         <w:rPr>
@@ -1216,7 +1224,18 @@
           <w:szCs w:val="24"/>
           <w14:ligatures w14:val="none"/>
         </w:rPr>
-        <w:t>using similar methods to Study 1, except support was scored from</w:t>
+        <w:t xml:space="preserve">using similar methods to Study 1, except support was scored </w:t>
+      </w:r>
+      <w:r>
+        <w:rPr>
+          <w:rFonts w:ascii="Calibri" w:eastAsia="Calibri" w:hAnsi="Calibri" w:cs="Times New Roman"/>
+          <w:kern w:val="0"/>
+          <w:sz w:val="24"/>
+          <w:szCs w:val="24"/>
+          <w14:ligatures w14:val="none"/>
+        </w:rPr>
+        <w:lastRenderedPageBreak/>
+        <w:t>from</w:t>
       </w:r>
       <w:r>
         <w:rPr>
@@ -1306,18 +1325,7 @@
           <w:szCs w:val="24"/>
           <w14:ligatures w14:val="none"/>
         </w:rPr>
-        <w:t xml:space="preserve"> </w:t>
-      </w:r>
-      <w:r>
-        <w:rPr>
-          <w:rFonts w:ascii="Calibri" w:eastAsia="Calibri" w:hAnsi="Calibri" w:cs="Times New Roman"/>
-          <w:kern w:val="0"/>
-          <w:sz w:val="24"/>
-          <w:szCs w:val="24"/>
-          <w14:ligatures w14:val="none"/>
-        </w:rPr>
-        <w:lastRenderedPageBreak/>
-        <w:t>with the following statements</w:t>
+        <w:t xml:space="preserve"> with the following statements</w:t>
       </w:r>
       <w:r>
         <w:rPr>
@@ -1968,7 +1976,16 @@
           <w:sz w:val="24"/>
           <w:szCs w:val="24"/>
         </w:rPr>
-        <w:t>four moral conviction intervention conditions and a control</w:t>
+        <w:t xml:space="preserve">four moral conviction intervention conditions </w:t>
+      </w:r>
+      <w:r>
+        <w:rPr>
+          <w:rFonts w:ascii="Calibri" w:eastAsia="Calibri" w:hAnsi="Calibri" w:cs="Times New Roman"/>
+          <w:sz w:val="24"/>
+          <w:szCs w:val="24"/>
+        </w:rPr>
+        <w:lastRenderedPageBreak/>
+        <w:t>and a control</w:t>
       </w:r>
       <w:r>
         <w:rPr>
@@ -2036,7 +2053,6 @@
           <w:sz w:val="28"/>
           <w:szCs w:val="24"/>
         </w:rPr>
-        <w:lastRenderedPageBreak/>
         <w:t xml:space="preserve">Study </w:t>
       </w:r>
       <w:r>

</xml_diff>